<commit_message>
LP very minor edits
</commit_message>
<xml_diff>
--- a/CGM Code/R Functions Paper/PLOS One/Revision #1/Response to Reviewers.docx
+++ b/CGM Code/R Functions Paper/PLOS One/Revision #1/Response to Reviewers.docx
@@ -1,6 +1,6 @@
 
 <file path=word/document.xml><?xml version="1.0" encoding="utf-8"?>
-<w:document xmlns:wpc="http://schemas.microsoft.com/office/word/2010/wordprocessingCanvas" xmlns:cx="http://schemas.microsoft.com/office/drawing/2014/chartex" xmlns:cx1="http://schemas.microsoft.com/office/drawing/2015/9/8/chartex" xmlns:cx2="http://schemas.microsoft.com/office/drawing/2015/10/21/chartex" xmlns:cx3="http://schemas.microsoft.com/office/drawing/2016/5/9/chartex" xmlns:cx4="http://schemas.microsoft.com/office/drawing/2016/5/10/chartex" xmlns:cx5="http://schemas.microsoft.com/office/drawing/2016/5/11/chartex" xmlns:cx6="http://schemas.microsoft.com/office/drawing/2016/5/12/chartex" xmlns:cx7="http://schemas.microsoft.com/office/drawing/2016/5/13/chartex" xmlns:cx8="http://schemas.microsoft.com/office/drawing/2016/5/14/chartex" xmlns:mc="http://schemas.openxmlformats.org/markup-compatibility/2006" xmlns:aink="http://schemas.microsoft.com/office/drawing/2016/ink" xmlns:am3d="http://schemas.microsoft.com/office/drawing/2017/model3d" xmlns:o="urn:schemas-microsoft-com:office:office" xmlns:r="http://schemas.openxmlformats.org/officeDocument/2006/relationships" xmlns:m="http://schemas.openxmlformats.org/officeDocument/2006/math" xmlns:v="urn:schemas-microsoft-com:vml" xmlns:wp14="http://schemas.microsoft.com/office/word/2010/wordprocessingDrawing" xmlns:wp="http://schemas.openxmlformats.org/drawingml/2006/wordprocessingDrawing" xmlns:w10="urn:schemas-microsoft-com:office:word" xmlns:w="http://schemas.openxmlformats.org/wordprocessingml/2006/main" xmlns:w14="http://schemas.microsoft.com/office/word/2010/wordml" xmlns:w15="http://schemas.microsoft.com/office/word/2012/wordml" xmlns:w16cid="http://schemas.microsoft.com/office/word/2016/wordml/cid" xmlns:w16se="http://schemas.microsoft.com/office/word/2015/wordml/symex" xmlns:wpg="http://schemas.microsoft.com/office/word/2010/wordprocessingGroup" xmlns:wpi="http://schemas.microsoft.com/office/word/2010/wordprocessingInk" xmlns:wne="http://schemas.microsoft.com/office/word/2006/wordml" xmlns:wps="http://schemas.microsoft.com/office/word/2010/wordprocessingShape" mc:Ignorable="w14 w15 w16se w16cid wp14">
+<w:document xmlns:wpc="http://schemas.microsoft.com/office/word/2010/wordprocessingCanvas" xmlns:cx="http://schemas.microsoft.com/office/drawing/2014/chartex" xmlns:cx1="http://schemas.microsoft.com/office/drawing/2015/9/8/chartex" xmlns:mc="http://schemas.openxmlformats.org/markup-compatibility/2006" xmlns:o="urn:schemas-microsoft-com:office:office" xmlns:r="http://schemas.openxmlformats.org/officeDocument/2006/relationships" xmlns:m="http://schemas.openxmlformats.org/officeDocument/2006/math" xmlns:v="urn:schemas-microsoft-com:vml" xmlns:wp14="http://schemas.microsoft.com/office/word/2010/wordprocessingDrawing" xmlns:wp="http://schemas.openxmlformats.org/drawingml/2006/wordprocessingDrawing" xmlns:w10="urn:schemas-microsoft-com:office:word" xmlns:w="http://schemas.openxmlformats.org/wordprocessingml/2006/main" xmlns:w14="http://schemas.microsoft.com/office/word/2010/wordml" xmlns:w15="http://schemas.microsoft.com/office/word/2012/wordml" xmlns:w16se="http://schemas.microsoft.com/office/word/2015/wordml/symex" xmlns:wpg="http://schemas.microsoft.com/office/word/2010/wordprocessingGroup" xmlns:wpi="http://schemas.microsoft.com/office/word/2010/wordprocessingInk" xmlns:wne="http://schemas.microsoft.com/office/word/2006/wordml" xmlns:wps="http://schemas.microsoft.com/office/word/2010/wordprocessingShape" mc:Ignorable="w14 w15 w16se wp14">
   <w:body>
     <w:p>
       <w:pPr>
@@ -17,7 +17,17 @@
           <w:sz w:val="22"/>
           <w:szCs w:val="22"/>
         </w:rPr>
-        <w:t xml:space="preserve">Dear Editors and Reviewers, </w:t>
+        <w:t>Dear Editor</w:t>
+      </w:r>
+      <w:bookmarkStart w:id="0" w:name="_GoBack"/>
+      <w:bookmarkEnd w:id="0"/>
+      <w:r>
+        <w:rPr>
+          <w:rFonts w:asciiTheme="minorHAnsi" w:hAnsiTheme="minorHAnsi" w:cstheme="minorHAnsi"/>
+          <w:sz w:val="22"/>
+          <w:szCs w:val="22"/>
+        </w:rPr>
+        <w:t xml:space="preserve">s and Reviewers, </w:t>
       </w:r>
     </w:p>
     <w:p>
@@ -159,7 +169,7 @@
         </w:rPr>
         <w:t>1. As the authors noted, the lack of a graphical user interface (GUI) may hinder the adoption of the developed functions. Since the functions are developed in R, the authors can consider building an R shiny app (</w:t>
       </w:r>
-      <w:hyperlink r:id="rId5" w:tooltip="https://shiny.rstudio.com/" w:history="1">
+      <w:hyperlink r:id="rId6" w:tooltip="https://shiny.rstudio.com/" w:history="1">
         <w:r>
           <w:rPr>
             <w:rStyle w:val="Hyperlink"/>
@@ -241,7 +251,7 @@
           <w:szCs w:val="22"/>
         </w:rPr>
         <w:br/>
-        <w:t xml:space="preserve">2. The authors should consider comparing the functionalities provided by existing proprietary software for CGM visualization and analyses (such as iPro 2, </w:t>
+        <w:t xml:space="preserve">2. The authors should consider comparing the functionalities provided by existing proprietary software for CGM visualization and analyses (such as </w:t>
       </w:r>
       <w:proofErr w:type="spellStart"/>
       <w:r>
@@ -251,6 +261,26 @@
           <w:sz w:val="22"/>
           <w:szCs w:val="22"/>
         </w:rPr>
+        <w:t>iPro</w:t>
+      </w:r>
+      <w:proofErr w:type="spellEnd"/>
+      <w:r>
+        <w:rPr>
+          <w:rFonts w:asciiTheme="minorHAnsi" w:hAnsiTheme="minorHAnsi" w:cstheme="minorHAnsi"/>
+          <w:color w:val="000000"/>
+          <w:sz w:val="22"/>
+          <w:szCs w:val="22"/>
+        </w:rPr>
+        <w:t xml:space="preserve"> 2, </w:t>
+      </w:r>
+      <w:proofErr w:type="spellStart"/>
+      <w:r>
+        <w:rPr>
+          <w:rFonts w:asciiTheme="minorHAnsi" w:hAnsiTheme="minorHAnsi" w:cstheme="minorHAnsi"/>
+          <w:color w:val="000000"/>
+          <w:sz w:val="22"/>
+          <w:szCs w:val="22"/>
+        </w:rPr>
         <w:t>Carelink</w:t>
       </w:r>
       <w:proofErr w:type="spellEnd"/>
@@ -261,7 +291,27 @@
           <w:sz w:val="22"/>
           <w:szCs w:val="22"/>
         </w:rPr>
-        <w:t xml:space="preserve"> 670G, Dexcom, </w:t>
+        <w:t xml:space="preserve"> 670G, </w:t>
+      </w:r>
+      <w:proofErr w:type="spellStart"/>
+      <w:r>
+        <w:rPr>
+          <w:rFonts w:asciiTheme="minorHAnsi" w:hAnsiTheme="minorHAnsi" w:cstheme="minorHAnsi"/>
+          <w:color w:val="000000"/>
+          <w:sz w:val="22"/>
+          <w:szCs w:val="22"/>
+        </w:rPr>
+        <w:t>Dexcom</w:t>
+      </w:r>
+      <w:proofErr w:type="spellEnd"/>
+      <w:r>
+        <w:rPr>
+          <w:rFonts w:asciiTheme="minorHAnsi" w:hAnsiTheme="minorHAnsi" w:cstheme="minorHAnsi"/>
+          <w:color w:val="000000"/>
+          <w:sz w:val="22"/>
+          <w:szCs w:val="22"/>
+        </w:rPr>
+        <w:t xml:space="preserve">, </w:t>
       </w:r>
       <w:proofErr w:type="spellStart"/>
       <w:r>
@@ -417,7 +467,6 @@
     <w:p>
       <w:pPr>
         <w:rPr>
-          <w:ins w:id="0" w:author="Vigers, Timothy" w:date="2019-08-30T12:35:00Z"/>
           <w:rFonts w:asciiTheme="minorHAnsi" w:hAnsiTheme="minorHAnsi" w:cstheme="minorHAnsi"/>
           <w:b/>
           <w:bCs/>
@@ -652,8 +701,6 @@
           <w:szCs w:val="22"/>
         </w:rPr>
       </w:pPr>
-      <w:bookmarkStart w:id="1" w:name="_GoBack"/>
-      <w:bookmarkEnd w:id="1"/>
       <w:r>
         <w:rPr>
           <w:rFonts w:asciiTheme="minorHAnsi" w:hAnsiTheme="minorHAnsi" w:cstheme="minorHAnsi"/>
@@ -893,29 +940,7 @@
           <w:sz w:val="22"/>
           <w:szCs w:val="22"/>
         </w:rPr>
-        <w:t xml:space="preserve">We have not </w:t>
-      </w:r>
-      <w:r>
-        <w:rPr>
-          <w:rFonts w:asciiTheme="minorHAnsi" w:hAnsiTheme="minorHAnsi" w:cstheme="minorHAnsi"/>
-          <w:i/>
-          <w:iCs/>
-          <w:color w:val="000000"/>
-          <w:sz w:val="22"/>
-          <w:szCs w:val="22"/>
-        </w:rPr>
-        <w:t>changed this</w:t>
-      </w:r>
-      <w:r>
-        <w:rPr>
-          <w:rFonts w:asciiTheme="minorHAnsi" w:hAnsiTheme="minorHAnsi" w:cstheme="minorHAnsi"/>
-          <w:i/>
-          <w:iCs/>
-          <w:color w:val="000000"/>
-          <w:sz w:val="22"/>
-          <w:szCs w:val="22"/>
-        </w:rPr>
-        <w:t>, per the editor’s comments.</w:t>
+        <w:t>We have not changed this, per the editor’s comments.</w:t>
       </w:r>
     </w:p>
     <w:p>
@@ -1331,7 +1356,29 @@
           <w:sz w:val="22"/>
           <w:szCs w:val="22"/>
         </w:rPr>
-        <w:t xml:space="preserve">Figure legends should hopefully render correctly regardless of operating system. </w:t>
+        <w:t xml:space="preserve">Figure legends should </w:t>
+      </w:r>
+      <w:r>
+        <w:rPr>
+          <w:rFonts w:asciiTheme="minorHAnsi" w:hAnsiTheme="minorHAnsi" w:cstheme="minorHAnsi"/>
+          <w:i/>
+          <w:iCs/>
+          <w:color w:val="000000"/>
+          <w:sz w:val="22"/>
+          <w:szCs w:val="22"/>
+        </w:rPr>
+        <w:t>now</w:t>
+      </w:r>
+      <w:r>
+        <w:rPr>
+          <w:rFonts w:asciiTheme="minorHAnsi" w:hAnsiTheme="minorHAnsi" w:cstheme="minorHAnsi"/>
+          <w:i/>
+          <w:iCs/>
+          <w:color w:val="000000"/>
+          <w:sz w:val="22"/>
+          <w:szCs w:val="22"/>
+        </w:rPr>
+        <w:t xml:space="preserve"> render correctly regardless of operating system. </w:t>
       </w:r>
     </w:p>
     <w:p>
@@ -1409,17 +1456,7 @@
           <w:sz w:val="22"/>
           <w:szCs w:val="22"/>
         </w:rPr>
-        <w:t xml:space="preserve"> unable to standardize font size and type for all figures. </w:t>
-      </w:r>
-      <w:r>
-        <w:rPr>
-          <w:rFonts w:asciiTheme="minorHAnsi" w:hAnsiTheme="minorHAnsi" w:cstheme="minorHAnsi"/>
-          <w:i/>
-          <w:iCs/>
-          <w:sz w:val="22"/>
-          <w:szCs w:val="22"/>
-        </w:rPr>
-        <w:t xml:space="preserve">Font size and type are the same for all figures generated by our package, but we are not able to change the proprietary software fonts or alter our package’s output to match them. </w:t>
+        <w:t xml:space="preserve"> unable to standardize font size and type for all figures. Font size and type are the same for all figures generated by our package, but we are not able to change the proprietary software fonts or alter our package’s output to match them. </w:t>
       </w:r>
     </w:p>
     <w:p>
@@ -1528,18 +1565,16 @@
           <w:sz w:val="22"/>
           <w:szCs w:val="22"/>
         </w:rPr>
-        <w:t xml:space="preserve">Laura Pyle and Tim </w:t>
-      </w:r>
-      <w:proofErr w:type="spellStart"/>
-      <w:r>
-        <w:rPr>
-          <w:rFonts w:asciiTheme="minorHAnsi" w:hAnsiTheme="minorHAnsi" w:cstheme="minorHAnsi"/>
-          <w:sz w:val="22"/>
-          <w:szCs w:val="22"/>
-        </w:rPr>
-        <w:t>Vigers</w:t>
-      </w:r>
-      <w:proofErr w:type="spellEnd"/>
+        <w:t>Tim Vigers</w:t>
+      </w:r>
+      <w:r>
+        <w:rPr>
+          <w:rFonts w:asciiTheme="minorHAnsi" w:hAnsiTheme="minorHAnsi" w:cstheme="minorHAnsi"/>
+          <w:sz w:val="22"/>
+          <w:szCs w:val="22"/>
+        </w:rPr>
+        <w:t xml:space="preserve"> and Laura Pyle</w:t>
+      </w:r>
     </w:p>
     <w:sectPr>
       <w:pgSz w:w="12240" w:h="15840"/>
@@ -1552,7 +1587,7 @@
 </file>
 
 <file path=word/numbering.xml><?xml version="1.0" encoding="utf-8"?>
-<w:numbering xmlns:wpc="http://schemas.microsoft.com/office/word/2010/wordprocessingCanvas" xmlns:cx="http://schemas.microsoft.com/office/drawing/2014/chartex" xmlns:cx1="http://schemas.microsoft.com/office/drawing/2015/9/8/chartex" xmlns:cx2="http://schemas.microsoft.com/office/drawing/2015/10/21/chartex" xmlns:cx3="http://schemas.microsoft.com/office/drawing/2016/5/9/chartex" xmlns:cx4="http://schemas.microsoft.com/office/drawing/2016/5/10/chartex" xmlns:cx5="http://schemas.microsoft.com/office/drawing/2016/5/11/chartex" xmlns:cx6="http://schemas.microsoft.com/office/drawing/2016/5/12/chartex" xmlns:cx7="http://schemas.microsoft.com/office/drawing/2016/5/13/chartex" xmlns:cx8="http://schemas.microsoft.com/office/drawing/2016/5/14/chartex" xmlns:mc="http://schemas.openxmlformats.org/markup-compatibility/2006" xmlns:aink="http://schemas.microsoft.com/office/drawing/2016/ink" xmlns:am3d="http://schemas.microsoft.com/office/drawing/2017/model3d" xmlns:o="urn:schemas-microsoft-com:office:office" xmlns:r="http://schemas.openxmlformats.org/officeDocument/2006/relationships" xmlns:m="http://schemas.openxmlformats.org/officeDocument/2006/math" xmlns:v="urn:schemas-microsoft-com:vml" xmlns:wp14="http://schemas.microsoft.com/office/word/2010/wordprocessingDrawing" xmlns:wp="http://schemas.openxmlformats.org/drawingml/2006/wordprocessingDrawing" xmlns:w10="urn:schemas-microsoft-com:office:word" xmlns:w="http://schemas.openxmlformats.org/wordprocessingml/2006/main" xmlns:w14="http://schemas.microsoft.com/office/word/2010/wordml" xmlns:w15="http://schemas.microsoft.com/office/word/2012/wordml" xmlns:w16cid="http://schemas.microsoft.com/office/word/2016/wordml/cid" xmlns:w16se="http://schemas.microsoft.com/office/word/2015/wordml/symex" xmlns:wpg="http://schemas.microsoft.com/office/word/2010/wordprocessingGroup" xmlns:wpi="http://schemas.microsoft.com/office/word/2010/wordprocessingInk" xmlns:wne="http://schemas.microsoft.com/office/word/2006/wordml" xmlns:wps="http://schemas.microsoft.com/office/word/2010/wordprocessingShape" mc:Ignorable="w14 w15 w16se w16cid wp14">
+<w:numbering xmlns:wpc="http://schemas.microsoft.com/office/word/2010/wordprocessingCanvas" xmlns:cx="http://schemas.microsoft.com/office/drawing/2014/chartex" xmlns:cx1="http://schemas.microsoft.com/office/drawing/2015/9/8/chartex" xmlns:mc="http://schemas.openxmlformats.org/markup-compatibility/2006" xmlns:o="urn:schemas-microsoft-com:office:office" xmlns:r="http://schemas.openxmlformats.org/officeDocument/2006/relationships" xmlns:m="http://schemas.openxmlformats.org/officeDocument/2006/math" xmlns:v="urn:schemas-microsoft-com:vml" xmlns:wp14="http://schemas.microsoft.com/office/word/2010/wordprocessingDrawing" xmlns:wp="http://schemas.openxmlformats.org/drawingml/2006/wordprocessingDrawing" xmlns:w10="urn:schemas-microsoft-com:office:word" xmlns:w="http://schemas.openxmlformats.org/wordprocessingml/2006/main" xmlns:w14="http://schemas.microsoft.com/office/word/2010/wordml" xmlns:w15="http://schemas.microsoft.com/office/word/2012/wordml" xmlns:w16se="http://schemas.microsoft.com/office/word/2015/wordml/symex" xmlns:wpg="http://schemas.microsoft.com/office/word/2010/wordprocessingGroup" xmlns:wpi="http://schemas.microsoft.com/office/word/2010/wordprocessingInk" xmlns:wne="http://schemas.microsoft.com/office/word/2006/wordml" xmlns:wps="http://schemas.microsoft.com/office/word/2010/wordprocessingShape" mc:Ignorable="w14 w15 w16se wp14">
   <w:abstractNum w:abstractNumId="0" w15:restartNumberingAfterBreak="0">
     <w:nsid w:val="125B55D4"/>
     <w:multiLevelType w:val="hybridMultilevel"/>
@@ -1924,16 +1959,8 @@
 </w:numbering>
 </file>
 
-<file path=word/people.xml><?xml version="1.0" encoding="utf-8"?>
-<w15:people xmlns:wpc="http://schemas.microsoft.com/office/word/2010/wordprocessingCanvas" xmlns:cx="http://schemas.microsoft.com/office/drawing/2014/chartex" xmlns:cx1="http://schemas.microsoft.com/office/drawing/2015/9/8/chartex" xmlns:cx2="http://schemas.microsoft.com/office/drawing/2015/10/21/chartex" xmlns:cx3="http://schemas.microsoft.com/office/drawing/2016/5/9/chartex" xmlns:cx4="http://schemas.microsoft.com/office/drawing/2016/5/10/chartex" xmlns:cx5="http://schemas.microsoft.com/office/drawing/2016/5/11/chartex" xmlns:cx6="http://schemas.microsoft.com/office/drawing/2016/5/12/chartex" xmlns:cx7="http://schemas.microsoft.com/office/drawing/2016/5/13/chartex" xmlns:cx8="http://schemas.microsoft.com/office/drawing/2016/5/14/chartex" xmlns:mc="http://schemas.openxmlformats.org/markup-compatibility/2006" xmlns:aink="http://schemas.microsoft.com/office/drawing/2016/ink" xmlns:am3d="http://schemas.microsoft.com/office/drawing/2017/model3d" xmlns:o="urn:schemas-microsoft-com:office:office" xmlns:r="http://schemas.openxmlformats.org/officeDocument/2006/relationships" xmlns:m="http://schemas.openxmlformats.org/officeDocument/2006/math" xmlns:v="urn:schemas-microsoft-com:vml" xmlns:wp14="http://schemas.microsoft.com/office/word/2010/wordprocessingDrawing" xmlns:wp="http://schemas.openxmlformats.org/drawingml/2006/wordprocessingDrawing" xmlns:w10="urn:schemas-microsoft-com:office:word" xmlns:w="http://schemas.openxmlformats.org/wordprocessingml/2006/main" xmlns:w14="http://schemas.microsoft.com/office/word/2010/wordml" xmlns:w15="http://schemas.microsoft.com/office/word/2012/wordml" xmlns:w16cid="http://schemas.microsoft.com/office/word/2016/wordml/cid" xmlns:w16se="http://schemas.microsoft.com/office/word/2015/wordml/symex" xmlns:wpg="http://schemas.microsoft.com/office/word/2010/wordprocessingGroup" xmlns:wpi="http://schemas.microsoft.com/office/word/2010/wordprocessingInk" xmlns:wne="http://schemas.microsoft.com/office/word/2006/wordml" xmlns:wps="http://schemas.microsoft.com/office/word/2010/wordprocessingShape" mc:Ignorable="w14 w15 w16se w16cid wp14">
-  <w15:person w15:author="Vigers, Timothy">
-    <w15:presenceInfo w15:providerId="AD" w15:userId="S::timothy.vigers@cuanschutz.edu::5e0642bd-2453-4b61-8af9-2e86e8ba5ec4"/>
-  </w15:person>
-</w15:people>
-</file>
-
 <file path=word/styles.xml><?xml version="1.0" encoding="utf-8"?>
-<w:styles xmlns:mc="http://schemas.openxmlformats.org/markup-compatibility/2006" xmlns:r="http://schemas.openxmlformats.org/officeDocument/2006/relationships" xmlns:w="http://schemas.openxmlformats.org/wordprocessingml/2006/main" xmlns:w14="http://schemas.microsoft.com/office/word/2010/wordml" xmlns:w15="http://schemas.microsoft.com/office/word/2012/wordml" xmlns:w16cid="http://schemas.microsoft.com/office/word/2016/wordml/cid" xmlns:w16se="http://schemas.microsoft.com/office/word/2015/wordml/symex" mc:Ignorable="w14 w15 w16se w16cid">
+<w:styles xmlns:mc="http://schemas.openxmlformats.org/markup-compatibility/2006" xmlns:r="http://schemas.openxmlformats.org/officeDocument/2006/relationships" xmlns:w="http://schemas.openxmlformats.org/wordprocessingml/2006/main" xmlns:w14="http://schemas.microsoft.com/office/word/2010/wordml" xmlns:w15="http://schemas.microsoft.com/office/word/2012/wordml" xmlns:w16se="http://schemas.microsoft.com/office/word/2015/wordml/symex" mc:Ignorable="w14 w15 w16se">
   <w:docDefaults>
     <w:rPrDefault>
       <w:rPr>
@@ -1945,7 +1972,7 @@
     </w:rPrDefault>
     <w:pPrDefault/>
   </w:docDefaults>
-  <w:latentStyles w:defLockedState="0" w:defUIPriority="99" w:defSemiHidden="0" w:defUnhideWhenUsed="0" w:defQFormat="0" w:count="377">
+  <w:latentStyles w:defLockedState="0" w:defUIPriority="99" w:defSemiHidden="0" w:defUnhideWhenUsed="0" w:defQFormat="0" w:count="371">
     <w:lsdException w:name="Normal" w:uiPriority="0" w:qFormat="1"/>
     <w:lsdException w:name="heading 1" w:uiPriority="9" w:qFormat="1"/>
     <w:lsdException w:name="heading 2" w:semiHidden="1" w:uiPriority="9" w:unhideWhenUsed="1" w:qFormat="1"/>
@@ -2317,12 +2344,6 @@
     <w:lsdException w:name="List Table 5 Dark Accent 6" w:uiPriority="50"/>
     <w:lsdException w:name="List Table 6 Colorful Accent 6" w:uiPriority="51"/>
     <w:lsdException w:name="List Table 7 Colorful Accent 6" w:uiPriority="52"/>
-    <w:lsdException w:name="Mention" w:semiHidden="1" w:unhideWhenUsed="1"/>
-    <w:lsdException w:name="Smart Hyperlink" w:semiHidden="1" w:unhideWhenUsed="1"/>
-    <w:lsdException w:name="Hashtag" w:semiHidden="1" w:unhideWhenUsed="1"/>
-    <w:lsdException w:name="Unresolved Mention" w:semiHidden="1" w:unhideWhenUsed="1"/>
-    <w:lsdException w:name="Smart Link" w:semiHidden="1" w:unhideWhenUsed="1"/>
-    <w:lsdException w:name="Smart Link Error" w:semiHidden="1" w:unhideWhenUsed="1"/>
   </w:latentStyles>
   <w:style w:type="paragraph" w:default="1" w:styleId="Normal">
     <w:name w:val="Normal"/>
@@ -2798,4 +2819,16 @@
     </a:ext>
   </a:extLst>
 </a:theme>
+</file>
+
+<file path=customXml/item1.xml><?xml version="1.0" encoding="utf-8"?>
+<b:Sources xmlns:b="http://schemas.openxmlformats.org/officeDocument/2006/bibliography" xmlns="http://schemas.openxmlformats.org/officeDocument/2006/bibliography" SelectedStyle="\APASixthEditionOfficeOnline.xsl" StyleName="APA" Version="6"/>
+</file>
+
+<file path=customXml/itemProps1.xml><?xml version="1.0" encoding="utf-8"?>
+<ds:datastoreItem xmlns:ds="http://schemas.openxmlformats.org/officeDocument/2006/customXml" ds:itemID="{AF18C024-9281-440C-ABC4-CCACAC9CE072}">
+  <ds:schemaRefs>
+    <ds:schemaRef ds:uri="http://schemas.openxmlformats.org/officeDocument/2006/bibliography"/>
+  </ds:schemaRefs>
+</ds:datastoreItem>
 </file>
</xml_diff>

<commit_message>
christine and petter's comments
</commit_message>
<xml_diff>
--- a/CGM Code/R Functions Paper/PLOS One/Revision #1/Response to Reviewers.docx
+++ b/CGM Code/R Functions Paper/PLOS One/Revision #1/Response to Reviewers.docx
@@ -1,66 +1,64 @@
 
 <file path=word/document.xml><?xml version="1.0" encoding="utf-8"?>
-<w:document xmlns:wpc="http://schemas.microsoft.com/office/word/2010/wordprocessingCanvas" xmlns:cx="http://schemas.microsoft.com/office/drawing/2014/chartex" xmlns:cx1="http://schemas.microsoft.com/office/drawing/2015/9/8/chartex" xmlns:mc="http://schemas.openxmlformats.org/markup-compatibility/2006" xmlns:o="urn:schemas-microsoft-com:office:office" xmlns:r="http://schemas.openxmlformats.org/officeDocument/2006/relationships" xmlns:m="http://schemas.openxmlformats.org/officeDocument/2006/math" xmlns:v="urn:schemas-microsoft-com:vml" xmlns:wp14="http://schemas.microsoft.com/office/word/2010/wordprocessingDrawing" xmlns:wp="http://schemas.openxmlformats.org/drawingml/2006/wordprocessingDrawing" xmlns:w10="urn:schemas-microsoft-com:office:word" xmlns:w="http://schemas.openxmlformats.org/wordprocessingml/2006/main" xmlns:w14="http://schemas.microsoft.com/office/word/2010/wordml" xmlns:w15="http://schemas.microsoft.com/office/word/2012/wordml" xmlns:w16se="http://schemas.microsoft.com/office/word/2015/wordml/symex" xmlns:wpg="http://schemas.microsoft.com/office/word/2010/wordprocessingGroup" xmlns:wpi="http://schemas.microsoft.com/office/word/2010/wordprocessingInk" xmlns:wne="http://schemas.microsoft.com/office/word/2006/wordml" xmlns:wps="http://schemas.microsoft.com/office/word/2010/wordprocessingShape" mc:Ignorable="w14 w15 w16se wp14">
+<w:document xmlns:wpc="http://schemas.microsoft.com/office/word/2010/wordprocessingCanvas" xmlns:cx="http://schemas.microsoft.com/office/drawing/2014/chartex" xmlns:cx1="http://schemas.microsoft.com/office/drawing/2015/9/8/chartex" xmlns:cx2="http://schemas.microsoft.com/office/drawing/2015/10/21/chartex" xmlns:cx3="http://schemas.microsoft.com/office/drawing/2016/5/9/chartex" xmlns:cx4="http://schemas.microsoft.com/office/drawing/2016/5/10/chartex" xmlns:cx5="http://schemas.microsoft.com/office/drawing/2016/5/11/chartex" xmlns:cx6="http://schemas.microsoft.com/office/drawing/2016/5/12/chartex" xmlns:cx7="http://schemas.microsoft.com/office/drawing/2016/5/13/chartex" xmlns:cx8="http://schemas.microsoft.com/office/drawing/2016/5/14/chartex" xmlns:mc="http://schemas.openxmlformats.org/markup-compatibility/2006" xmlns:aink="http://schemas.microsoft.com/office/drawing/2016/ink" xmlns:am3d="http://schemas.microsoft.com/office/drawing/2017/model3d" xmlns:o="urn:schemas-microsoft-com:office:office" xmlns:r="http://schemas.openxmlformats.org/officeDocument/2006/relationships" xmlns:m="http://schemas.openxmlformats.org/officeDocument/2006/math" xmlns:v="urn:schemas-microsoft-com:vml" xmlns:wp14="http://schemas.microsoft.com/office/word/2010/wordprocessingDrawing" xmlns:wp="http://schemas.openxmlformats.org/drawingml/2006/wordprocessingDrawing" xmlns:w10="urn:schemas-microsoft-com:office:word" xmlns:w="http://schemas.openxmlformats.org/wordprocessingml/2006/main" xmlns:w14="http://schemas.microsoft.com/office/word/2010/wordml" xmlns:w15="http://schemas.microsoft.com/office/word/2012/wordml" xmlns:w16cid="http://schemas.microsoft.com/office/word/2016/wordml/cid" xmlns:w16se="http://schemas.microsoft.com/office/word/2015/wordml/symex" xmlns:wpg="http://schemas.microsoft.com/office/word/2010/wordprocessingGroup" xmlns:wpi="http://schemas.microsoft.com/office/word/2010/wordprocessingInk" xmlns:wne="http://schemas.microsoft.com/office/word/2006/wordml" xmlns:wps="http://schemas.microsoft.com/office/word/2010/wordprocessingShape" mc:Ignorable="w14 w15 w16se w16cid wp14">
   <w:body>
     <w:p>
       <w:pPr>
-        <w:pStyle w:val="NormalWeb"/>
-        <w:rPr>
-          <w:rFonts w:asciiTheme="minorHAnsi" w:hAnsiTheme="minorHAnsi" w:cstheme="minorHAnsi"/>
-          <w:sz w:val="22"/>
-          <w:szCs w:val="22"/>
-        </w:rPr>
-      </w:pPr>
-      <w:r>
-        <w:rPr>
-          <w:rFonts w:asciiTheme="minorHAnsi" w:hAnsiTheme="minorHAnsi" w:cstheme="minorHAnsi"/>
-          <w:sz w:val="22"/>
-          <w:szCs w:val="22"/>
-        </w:rPr>
-        <w:t>Dear Editor</w:t>
-      </w:r>
-      <w:bookmarkStart w:id="0" w:name="_GoBack"/>
-      <w:bookmarkEnd w:id="0"/>
-      <w:r>
-        <w:rPr>
-          <w:rFonts w:asciiTheme="minorHAnsi" w:hAnsiTheme="minorHAnsi" w:cstheme="minorHAnsi"/>
-          <w:sz w:val="22"/>
-          <w:szCs w:val="22"/>
-        </w:rPr>
-        <w:t xml:space="preserve">s and Reviewers, </w:t>
-      </w:r>
-    </w:p>
-    <w:p>
-      <w:pPr>
-        <w:rPr>
-          <w:rFonts w:asciiTheme="minorHAnsi" w:hAnsiTheme="minorHAnsi" w:cstheme="minorHAnsi"/>
-          <w:sz w:val="22"/>
-          <w:szCs w:val="22"/>
-        </w:rPr>
-      </w:pPr>
-      <w:r>
-        <w:rPr>
-          <w:rFonts w:asciiTheme="minorHAnsi" w:hAnsiTheme="minorHAnsi" w:cstheme="minorHAnsi"/>
-          <w:sz w:val="22"/>
-          <w:szCs w:val="22"/>
-        </w:rPr>
-        <w:t>Thank you for the opportunity to address questions regarding our paper. We address the reviewers’ comments below</w:t>
-      </w:r>
-      <w:r>
-        <w:rPr>
-          <w:rFonts w:asciiTheme="minorHAnsi" w:hAnsiTheme="minorHAnsi" w:cstheme="minorHAnsi"/>
-          <w:sz w:val="22"/>
-          <w:szCs w:val="22"/>
-        </w:rPr>
-        <w:t xml:space="preserve"> in italics</w:t>
-      </w:r>
-      <w:r>
-        <w:rPr>
-          <w:rFonts w:asciiTheme="minorHAnsi" w:hAnsiTheme="minorHAnsi" w:cstheme="minorHAnsi"/>
-          <w:sz w:val="22"/>
-          <w:szCs w:val="22"/>
-        </w:rPr>
-        <w:t>.</w:t>
+        <w:pStyle w:val="PlainText"/>
+        <w:spacing w:line="276" w:lineRule="auto"/>
+        <w:rPr>
+          <w:rFonts w:asciiTheme="minorHAnsi" w:hAnsiTheme="minorHAnsi" w:cstheme="minorHAnsi"/>
+          <w:szCs w:val="22"/>
+        </w:rPr>
+      </w:pPr>
+      <w:r>
+        <w:rPr>
+          <w:rFonts w:asciiTheme="minorHAnsi" w:hAnsiTheme="minorHAnsi" w:cstheme="minorHAnsi"/>
+          <w:szCs w:val="22"/>
+        </w:rPr>
+        <w:t xml:space="preserve">To the Editorial Board of </w:t>
+      </w:r>
+      <w:r>
+        <w:rPr>
+          <w:rFonts w:asciiTheme="minorHAnsi" w:hAnsiTheme="minorHAnsi" w:cstheme="minorHAnsi"/>
+          <w:i/>
+          <w:szCs w:val="22"/>
+        </w:rPr>
+        <w:t>PLOS ONE</w:t>
+      </w:r>
+      <w:r>
+        <w:rPr>
+          <w:rFonts w:asciiTheme="minorHAnsi" w:hAnsiTheme="minorHAnsi" w:cstheme="minorHAnsi"/>
+          <w:szCs w:val="22"/>
+        </w:rPr>
+        <w:t>,</w:t>
+      </w:r>
+    </w:p>
+    <w:p>
+      <w:pPr>
+        <w:pStyle w:val="PlainText"/>
+        <w:spacing w:line="276" w:lineRule="auto"/>
+        <w:rPr>
+          <w:rFonts w:asciiTheme="minorHAnsi" w:hAnsiTheme="minorHAnsi" w:cstheme="minorHAnsi"/>
+          <w:szCs w:val="22"/>
+        </w:rPr>
+      </w:pPr>
+    </w:p>
+    <w:p>
+      <w:pPr>
+        <w:pStyle w:val="PlainText"/>
+        <w:spacing w:line="276" w:lineRule="auto"/>
+        <w:rPr>
+          <w:rFonts w:asciiTheme="minorHAnsi" w:hAnsiTheme="minorHAnsi" w:cstheme="minorHAnsi"/>
+          <w:szCs w:val="22"/>
+        </w:rPr>
+      </w:pPr>
+      <w:r>
+        <w:rPr>
+          <w:rFonts w:asciiTheme="minorHAnsi" w:hAnsiTheme="minorHAnsi" w:cstheme="minorHAnsi"/>
+          <w:szCs w:val="22"/>
+        </w:rPr>
+        <w:t xml:space="preserve">We want to thank the Reviewers and Editorial staff for their helpful comments and the opportunity to revise our manuscript.  We respond to the critiques below in a point-by-point fashion and include text from the revised manuscript highlighted in italic yellow.  </w:t>
       </w:r>
     </w:p>
     <w:p>
@@ -251,7 +249,7 @@
           <w:szCs w:val="22"/>
         </w:rPr>
         <w:br/>
-        <w:t xml:space="preserve">2. The authors should consider comparing the functionalities provided by existing proprietary software for CGM visualization and analyses (such as </w:t>
+        <w:t xml:space="preserve">2. The authors should consider comparing the functionalities provided by existing proprietary software for CGM visualization and analyses (such as iPro 2, </w:t>
       </w:r>
       <w:proofErr w:type="spellStart"/>
       <w:r>
@@ -261,7 +259,7 @@
           <w:sz w:val="22"/>
           <w:szCs w:val="22"/>
         </w:rPr>
-        <w:t>iPro</w:t>
+        <w:t>Carelink</w:t>
       </w:r>
       <w:proofErr w:type="spellEnd"/>
       <w:r>
@@ -271,7 +269,7 @@
           <w:sz w:val="22"/>
           <w:szCs w:val="22"/>
         </w:rPr>
-        <w:t xml:space="preserve"> 2, </w:t>
+        <w:t xml:space="preserve"> 670G, Dexcom, </w:t>
       </w:r>
       <w:proofErr w:type="spellStart"/>
       <w:r>
@@ -281,7 +279,7 @@
           <w:sz w:val="22"/>
           <w:szCs w:val="22"/>
         </w:rPr>
-        <w:t>Carelink</w:t>
+        <w:t>Diasend</w:t>
       </w:r>
       <w:proofErr w:type="spellEnd"/>
       <w:r>
@@ -291,7 +289,7 @@
           <w:sz w:val="22"/>
           <w:szCs w:val="22"/>
         </w:rPr>
-        <w:t xml:space="preserve"> 670G, </w:t>
+        <w:t xml:space="preserve">) and those implemented in </w:t>
       </w:r>
       <w:proofErr w:type="spellStart"/>
       <w:r>
@@ -301,7 +299,7 @@
           <w:sz w:val="22"/>
           <w:szCs w:val="22"/>
         </w:rPr>
-        <w:t>Dexcom</w:t>
+        <w:t>cgmanalysis</w:t>
       </w:r>
       <w:proofErr w:type="spellEnd"/>
       <w:r>
@@ -311,35 +309,140 @@
           <w:sz w:val="22"/>
           <w:szCs w:val="22"/>
         </w:rPr>
-        <w:t xml:space="preserve">, </w:t>
+        <w:t xml:space="preserve"> in the Discussion section.</w:t>
+      </w:r>
+    </w:p>
+    <w:p>
+      <w:pPr>
+        <w:rPr>
+          <w:rFonts w:asciiTheme="minorHAnsi" w:hAnsiTheme="minorHAnsi" w:cstheme="minorHAnsi"/>
+          <w:color w:val="000000"/>
+          <w:sz w:val="22"/>
+          <w:szCs w:val="22"/>
+        </w:rPr>
+      </w:pPr>
+    </w:p>
+    <w:p>
+      <w:pPr>
+        <w:rPr>
+          <w:rFonts w:asciiTheme="minorHAnsi" w:hAnsiTheme="minorHAnsi" w:cstheme="minorHAnsi"/>
+          <w:i/>
+          <w:iCs/>
+          <w:sz w:val="22"/>
+          <w:szCs w:val="22"/>
+        </w:rPr>
+      </w:pPr>
+      <w:r>
+        <w:rPr>
+          <w:rFonts w:asciiTheme="minorHAnsi" w:hAnsiTheme="minorHAnsi" w:cstheme="minorHAnsi"/>
+          <w:i/>
+          <w:iCs/>
+          <w:sz w:val="22"/>
+          <w:szCs w:val="22"/>
+        </w:rPr>
+        <w:t xml:space="preserve">Per the Editor’s request, we have clarified the aims of this paper, which were not simply to compare functionalities of </w:t>
       </w:r>
       <w:proofErr w:type="spellStart"/>
       <w:r>
         <w:rPr>
           <w:rFonts w:asciiTheme="minorHAnsi" w:hAnsiTheme="minorHAnsi" w:cstheme="minorHAnsi"/>
-          <w:color w:val="000000"/>
-          <w:sz w:val="22"/>
-          <w:szCs w:val="22"/>
-        </w:rPr>
-        <w:t>Diasend</w:t>
+          <w:i/>
+          <w:iCs/>
+          <w:sz w:val="22"/>
+          <w:szCs w:val="22"/>
+        </w:rPr>
+        <w:t>cgmanalysis</w:t>
       </w:r>
       <w:proofErr w:type="spellEnd"/>
       <w:r>
         <w:rPr>
           <w:rFonts w:asciiTheme="minorHAnsi" w:hAnsiTheme="minorHAnsi" w:cstheme="minorHAnsi"/>
-          <w:color w:val="000000"/>
-          <w:sz w:val="22"/>
-          <w:szCs w:val="22"/>
-        </w:rPr>
-        <w:t xml:space="preserve">) and those implemented in </w:t>
+          <w:i/>
+          <w:iCs/>
+          <w:sz w:val="22"/>
+          <w:szCs w:val="22"/>
+        </w:rPr>
+        <w:t xml:space="preserve"> to proprietary software, but to make software and algorithms freely available to researchers for CGM analysis</w:t>
+      </w:r>
+      <w:r>
+        <w:rPr>
+          <w:rFonts w:asciiTheme="minorHAnsi" w:hAnsiTheme="minorHAnsi" w:cstheme="minorHAnsi"/>
+          <w:i/>
+          <w:iCs/>
+          <w:sz w:val="22"/>
+          <w:szCs w:val="22"/>
+        </w:rPr>
+        <w:t>.</w:t>
+      </w:r>
+    </w:p>
+    <w:p>
+      <w:pPr>
+        <w:rPr>
+          <w:rFonts w:asciiTheme="minorHAnsi" w:hAnsiTheme="minorHAnsi" w:cstheme="minorHAnsi"/>
+          <w:i/>
+          <w:iCs/>
+          <w:sz w:val="22"/>
+          <w:szCs w:val="22"/>
+        </w:rPr>
+      </w:pPr>
+    </w:p>
+    <w:p>
+      <w:pPr>
+        <w:rPr>
+          <w:rFonts w:asciiTheme="minorHAnsi" w:hAnsiTheme="minorHAnsi" w:cstheme="minorHAnsi"/>
+          <w:i/>
+          <w:iCs/>
+          <w:sz w:val="22"/>
+          <w:szCs w:val="22"/>
+        </w:rPr>
+      </w:pPr>
+      <w:r>
+        <w:rPr>
+          <w:rFonts w:asciiTheme="minorHAnsi" w:hAnsiTheme="minorHAnsi" w:cstheme="minorHAnsi"/>
+          <w:i/>
+          <w:iCs/>
+          <w:sz w:val="22"/>
+          <w:szCs w:val="22"/>
+        </w:rPr>
+        <w:t>From the abstract:</w:t>
+      </w:r>
+    </w:p>
+    <w:p>
+      <w:pPr>
+        <w:rPr>
+          <w:rFonts w:asciiTheme="minorHAnsi" w:hAnsiTheme="minorHAnsi" w:cstheme="minorHAnsi"/>
+          <w:i/>
+          <w:iCs/>
+          <w:sz w:val="22"/>
+          <w:szCs w:val="22"/>
+        </w:rPr>
+      </w:pPr>
+    </w:p>
+    <w:p>
+      <w:pPr>
+        <w:rPr>
+          <w:rFonts w:asciiTheme="minorHAnsi" w:hAnsiTheme="minorHAnsi" w:cstheme="minorHAnsi"/>
+          <w:color w:val="000000"/>
+          <w:sz w:val="22"/>
+          <w:szCs w:val="22"/>
+        </w:rPr>
+      </w:pPr>
+      <w:r>
+        <w:rPr>
+          <w:rFonts w:asciiTheme="minorHAnsi" w:hAnsiTheme="minorHAnsi" w:cstheme="minorHAnsi"/>
+          <w:sz w:val="22"/>
+          <w:szCs w:val="22"/>
+          <w:highlight w:val="yellow"/>
+        </w:rPr>
+        <w:t xml:space="preserve">Accordingly, there is a need for a standardized, free, open-source approach to CGM data management and analysis. A package titled </w:t>
       </w:r>
       <w:proofErr w:type="spellStart"/>
       <w:r>
         <w:rPr>
           <w:rFonts w:asciiTheme="minorHAnsi" w:hAnsiTheme="minorHAnsi" w:cstheme="minorHAnsi"/>
-          <w:color w:val="000000"/>
-          <w:sz w:val="22"/>
-          <w:szCs w:val="22"/>
+          <w:sz w:val="22"/>
+          <w:szCs w:val="22"/>
+          <w:highlight w:val="yellow"/>
         </w:rPr>
         <w:t>cgmanalysis</w:t>
       </w:r>
@@ -347,42 +450,11 @@
       <w:r>
         <w:rPr>
           <w:rFonts w:asciiTheme="minorHAnsi" w:hAnsiTheme="minorHAnsi" w:cstheme="minorHAnsi"/>
-          <w:color w:val="000000"/>
-          <w:sz w:val="22"/>
-          <w:szCs w:val="22"/>
-        </w:rPr>
-        <w:t xml:space="preserve"> in the Discussion section.</w:t>
-      </w:r>
-    </w:p>
-    <w:p>
-      <w:pPr>
-        <w:rPr>
-          <w:rFonts w:asciiTheme="minorHAnsi" w:hAnsiTheme="minorHAnsi" w:cstheme="minorHAnsi"/>
-          <w:color w:val="000000"/>
-          <w:sz w:val="22"/>
-          <w:szCs w:val="22"/>
-        </w:rPr>
-      </w:pPr>
-    </w:p>
-    <w:p>
-      <w:pPr>
-        <w:rPr>
-          <w:rFonts w:asciiTheme="minorHAnsi" w:hAnsiTheme="minorHAnsi" w:cstheme="minorHAnsi"/>
-          <w:color w:val="000000"/>
-          <w:sz w:val="22"/>
-          <w:szCs w:val="22"/>
-        </w:rPr>
-      </w:pPr>
-      <w:r>
-        <w:rPr>
-          <w:rFonts w:asciiTheme="minorHAnsi" w:hAnsiTheme="minorHAnsi" w:cstheme="minorHAnsi"/>
-          <w:i/>
-          <w:iCs/>
-          <w:color w:val="000000"/>
-          <w:sz w:val="22"/>
-          <w:szCs w:val="22"/>
-        </w:rPr>
-        <w:t>We have not moved the comparisons to the discussion section, per the editor’s comments.</w:t>
+          <w:sz w:val="22"/>
+          <w:szCs w:val="22"/>
+          <w:highlight w:val="yellow"/>
+        </w:rPr>
+        <w:t xml:space="preserve"> was developed in the free programming language R to provide a rapid, easy, and consistent methodology for CGM data management, summary measure calculation, and descriptive analysis.</w:t>
       </w:r>
       <w:r>
         <w:rPr>
@@ -418,22 +490,34 @@
       <w:pPr>
         <w:rPr>
           <w:rFonts w:asciiTheme="minorHAnsi" w:hAnsiTheme="minorHAnsi" w:cstheme="minorHAnsi"/>
-          <w:color w:val="000000"/>
-          <w:sz w:val="22"/>
-          <w:szCs w:val="22"/>
-        </w:rPr>
-      </w:pPr>
-      <w:r>
-        <w:rPr>
-          <w:rFonts w:asciiTheme="minorHAnsi" w:hAnsiTheme="minorHAnsi" w:cstheme="minorHAnsi"/>
-          <w:i/>
-          <w:iCs/>
-          <w:color w:val="000000"/>
-          <w:sz w:val="22"/>
-          <w:szCs w:val="22"/>
-        </w:rPr>
-        <w:t>We have not altered the figure scales, per the editor’s comments.</w:t>
-      </w:r>
+          <w:i/>
+          <w:iCs/>
+          <w:color w:val="000000"/>
+          <w:sz w:val="22"/>
+          <w:szCs w:val="22"/>
+        </w:rPr>
+      </w:pPr>
+      <w:r>
+        <w:rPr>
+          <w:rFonts w:asciiTheme="minorHAnsi" w:hAnsiTheme="minorHAnsi" w:cstheme="minorHAnsi"/>
+          <w:i/>
+          <w:iCs/>
+          <w:color w:val="000000"/>
+          <w:sz w:val="22"/>
+          <w:szCs w:val="22"/>
+        </w:rPr>
+        <w:t xml:space="preserve">Per the Editor’s request – we have kept the figure scales unaltered.  </w:t>
+      </w:r>
+    </w:p>
+    <w:p>
+      <w:pPr>
+        <w:rPr>
+          <w:rFonts w:asciiTheme="minorHAnsi" w:hAnsiTheme="minorHAnsi" w:cstheme="minorHAnsi"/>
+          <w:color w:val="000000"/>
+          <w:sz w:val="22"/>
+          <w:szCs w:val="22"/>
+        </w:rPr>
+      </w:pPr>
       <w:r>
         <w:rPr>
           <w:rFonts w:asciiTheme="minorHAnsi" w:hAnsiTheme="minorHAnsi" w:cstheme="minorHAnsi"/>
@@ -494,7 +578,7 @@
           <w:sz w:val="22"/>
           <w:szCs w:val="22"/>
         </w:rPr>
-        <w:t>, but we have hopefully fixed this</w:t>
+        <w:t>, but we have fixed this</w:t>
       </w:r>
       <w:r>
         <w:rPr>
@@ -617,17 +701,127 @@
           <w:sz w:val="22"/>
           <w:szCs w:val="22"/>
         </w:rPr>
-        <w:t>Example code has been added to the manuscript although not in great detail. The package documentation and new-user guide provide more information, and the raw code can be viewed by downloading the package.</w:t>
-      </w:r>
-      <w:r>
-        <w:rPr>
-          <w:rFonts w:asciiTheme="minorHAnsi" w:hAnsiTheme="minorHAnsi" w:cstheme="minorHAnsi"/>
-          <w:i/>
-          <w:iCs/>
-          <w:sz w:val="22"/>
-          <w:szCs w:val="22"/>
-        </w:rPr>
-        <w:t xml:space="preserve"> Also, </w:t>
+        <w:t xml:space="preserve">Thank you for the feedback. </w:t>
+      </w:r>
+      <w:r>
+        <w:rPr>
+          <w:rFonts w:asciiTheme="minorHAnsi" w:hAnsiTheme="minorHAnsi" w:cstheme="minorHAnsi"/>
+          <w:i/>
+          <w:iCs/>
+          <w:sz w:val="22"/>
+          <w:szCs w:val="22"/>
+        </w:rPr>
+        <w:t xml:space="preserve">Example code has </w:t>
+      </w:r>
+      <w:r>
+        <w:rPr>
+          <w:rFonts w:asciiTheme="minorHAnsi" w:hAnsiTheme="minorHAnsi" w:cstheme="minorHAnsi"/>
+          <w:i/>
+          <w:iCs/>
+          <w:sz w:val="22"/>
+          <w:szCs w:val="22"/>
+        </w:rPr>
+        <w:t xml:space="preserve">now </w:t>
+      </w:r>
+      <w:r>
+        <w:rPr>
+          <w:rFonts w:asciiTheme="minorHAnsi" w:hAnsiTheme="minorHAnsi" w:cstheme="minorHAnsi"/>
+          <w:i/>
+          <w:iCs/>
+          <w:sz w:val="22"/>
+          <w:szCs w:val="22"/>
+        </w:rPr>
+        <w:t>been added to the manuscript</w:t>
+      </w:r>
+      <w:r>
+        <w:rPr>
+          <w:rFonts w:asciiTheme="minorHAnsi" w:hAnsiTheme="minorHAnsi" w:cstheme="minorHAnsi"/>
+          <w:i/>
+          <w:iCs/>
+          <w:sz w:val="22"/>
+          <w:szCs w:val="22"/>
+        </w:rPr>
+        <w:t xml:space="preserve"> </w:t>
+      </w:r>
+      <w:r>
+        <w:rPr>
+          <w:rFonts w:asciiTheme="minorHAnsi" w:hAnsiTheme="minorHAnsi" w:cstheme="minorHAnsi"/>
+          <w:i/>
+          <w:iCs/>
+          <w:sz w:val="22"/>
+          <w:szCs w:val="22"/>
+        </w:rPr>
+        <w:t>(on pages 7</w:t>
+      </w:r>
+      <w:r>
+        <w:rPr>
+          <w:rFonts w:asciiTheme="minorHAnsi" w:hAnsiTheme="minorHAnsi" w:cstheme="minorHAnsi"/>
+          <w:i/>
+          <w:iCs/>
+          <w:sz w:val="22"/>
+          <w:szCs w:val="22"/>
+        </w:rPr>
+        <w:t>-9)</w:t>
+      </w:r>
+      <w:r>
+        <w:rPr>
+          <w:rFonts w:asciiTheme="minorHAnsi" w:hAnsiTheme="minorHAnsi" w:cstheme="minorHAnsi"/>
+          <w:i/>
+          <w:iCs/>
+          <w:sz w:val="22"/>
+          <w:szCs w:val="22"/>
+        </w:rPr>
+        <w:t xml:space="preserve">. The package documentation and new-user guide provide more </w:t>
+      </w:r>
+      <w:r>
+        <w:rPr>
+          <w:rFonts w:asciiTheme="minorHAnsi" w:hAnsiTheme="minorHAnsi" w:cstheme="minorHAnsi"/>
+          <w:i/>
+          <w:iCs/>
+          <w:sz w:val="22"/>
+          <w:szCs w:val="22"/>
+        </w:rPr>
+        <w:t xml:space="preserve">detailed </w:t>
+      </w:r>
+      <w:r>
+        <w:rPr>
+          <w:rFonts w:asciiTheme="minorHAnsi" w:hAnsiTheme="minorHAnsi" w:cstheme="minorHAnsi"/>
+          <w:i/>
+          <w:iCs/>
+          <w:sz w:val="22"/>
+          <w:szCs w:val="22"/>
+        </w:rPr>
+        <w:t>information, and the raw code can be viewed by downloading the package.</w:t>
+      </w:r>
+      <w:r>
+        <w:rPr>
+          <w:rFonts w:asciiTheme="minorHAnsi" w:hAnsiTheme="minorHAnsi" w:cstheme="minorHAnsi"/>
+          <w:i/>
+          <w:iCs/>
+          <w:sz w:val="22"/>
+          <w:szCs w:val="22"/>
+        </w:rPr>
+        <w:t xml:space="preserve"> Also,</w:t>
+      </w:r>
+      <w:r>
+        <w:rPr>
+          <w:rFonts w:asciiTheme="minorHAnsi" w:hAnsiTheme="minorHAnsi" w:cstheme="minorHAnsi"/>
+          <w:i/>
+          <w:iCs/>
+          <w:sz w:val="22"/>
+          <w:szCs w:val="22"/>
+        </w:rPr>
+        <w:t xml:space="preserve"> additional</w:t>
+      </w:r>
+      <w:r>
+        <w:rPr>
+          <w:rFonts w:asciiTheme="minorHAnsi" w:hAnsiTheme="minorHAnsi" w:cstheme="minorHAnsi"/>
+          <w:i/>
+          <w:iCs/>
+          <w:sz w:val="22"/>
+          <w:szCs w:val="22"/>
+        </w:rPr>
+        <w:t xml:space="preserve"> </w:t>
       </w:r>
       <w:r>
         <w:rPr>
@@ -690,6 +884,690 @@
           <w:szCs w:val="22"/>
         </w:rPr>
         <w:t>.</w:t>
+      </w:r>
+    </w:p>
+    <w:p>
+      <w:pPr>
+        <w:rPr>
+          <w:rFonts w:asciiTheme="minorHAnsi" w:hAnsiTheme="minorHAnsi" w:cstheme="minorHAnsi"/>
+          <w:i/>
+          <w:iCs/>
+          <w:sz w:val="22"/>
+          <w:szCs w:val="22"/>
+        </w:rPr>
+      </w:pPr>
+    </w:p>
+    <w:p>
+      <w:pPr>
+        <w:rPr>
+          <w:rFonts w:asciiTheme="minorHAnsi" w:hAnsiTheme="minorHAnsi" w:cstheme="minorHAnsi"/>
+          <w:i/>
+          <w:iCs/>
+          <w:sz w:val="22"/>
+          <w:szCs w:val="22"/>
+        </w:rPr>
+      </w:pPr>
+      <w:r>
+        <w:rPr>
+          <w:rFonts w:asciiTheme="minorHAnsi" w:hAnsiTheme="minorHAnsi" w:cstheme="minorHAnsi"/>
+          <w:i/>
+          <w:iCs/>
+          <w:sz w:val="22"/>
+          <w:szCs w:val="22"/>
+        </w:rPr>
+        <w:t>Example code for data cleaning (page 7):</w:t>
+      </w:r>
+    </w:p>
+    <w:p>
+      <w:pPr>
+        <w:rPr>
+          <w:rFonts w:asciiTheme="minorHAnsi" w:hAnsiTheme="minorHAnsi" w:cstheme="minorHAnsi"/>
+          <w:i/>
+          <w:iCs/>
+          <w:sz w:val="22"/>
+          <w:szCs w:val="22"/>
+        </w:rPr>
+      </w:pPr>
+    </w:p>
+    <w:p>
+      <w:pPr>
+        <w:ind w:firstLine="720"/>
+        <w:rPr>
+          <w:rFonts w:ascii="Lucida Console" w:hAnsi="Lucida Console" w:cstheme="minorHAnsi"/>
+          <w:sz w:val="22"/>
+          <w:szCs w:val="22"/>
+          <w:highlight w:val="yellow"/>
+        </w:rPr>
+      </w:pPr>
+      <w:proofErr w:type="spellStart"/>
+      <w:proofErr w:type="gramStart"/>
+      <w:r>
+        <w:rPr>
+          <w:rFonts w:ascii="Lucida Console" w:hAnsi="Lucida Console" w:cstheme="minorHAnsi"/>
+          <w:sz w:val="22"/>
+          <w:szCs w:val="22"/>
+          <w:highlight w:val="yellow"/>
+        </w:rPr>
+        <w:t>cleandata</w:t>
+      </w:r>
+      <w:proofErr w:type="spellEnd"/>
+      <w:r>
+        <w:rPr>
+          <w:rFonts w:ascii="Lucida Console" w:hAnsi="Lucida Console" w:cstheme="minorHAnsi"/>
+          <w:sz w:val="22"/>
+          <w:szCs w:val="22"/>
+          <w:highlight w:val="yellow"/>
+        </w:rPr>
+        <w:t>(</w:t>
+      </w:r>
+      <w:proofErr w:type="gramEnd"/>
+      <w:r>
+        <w:rPr>
+          <w:rFonts w:ascii="Lucida Console" w:hAnsi="Lucida Console" w:cstheme="minorHAnsi"/>
+          <w:sz w:val="22"/>
+          <w:szCs w:val="22"/>
+          <w:highlight w:val="yellow"/>
+        </w:rPr>
+        <w:t>“path/to/</w:t>
+      </w:r>
+      <w:proofErr w:type="spellStart"/>
+      <w:r>
+        <w:rPr>
+          <w:rFonts w:ascii="Lucida Console" w:hAnsi="Lucida Console" w:cstheme="minorHAnsi"/>
+          <w:sz w:val="22"/>
+          <w:szCs w:val="22"/>
+          <w:highlight w:val="yellow"/>
+        </w:rPr>
+        <w:t>inputdirectory</w:t>
+      </w:r>
+      <w:proofErr w:type="spellEnd"/>
+      <w:r>
+        <w:rPr>
+          <w:rFonts w:ascii="Lucida Console" w:hAnsi="Lucida Console" w:cstheme="minorHAnsi"/>
+          <w:sz w:val="22"/>
+          <w:szCs w:val="22"/>
+          <w:highlight w:val="yellow"/>
+        </w:rPr>
+        <w:t>”,“path/to/</w:t>
+      </w:r>
+      <w:proofErr w:type="spellStart"/>
+      <w:r>
+        <w:rPr>
+          <w:rFonts w:ascii="Lucida Console" w:hAnsi="Lucida Console" w:cstheme="minorHAnsi"/>
+          <w:sz w:val="22"/>
+          <w:szCs w:val="22"/>
+          <w:highlight w:val="yellow"/>
+        </w:rPr>
+        <w:t>outputdirectory</w:t>
+      </w:r>
+      <w:proofErr w:type="spellEnd"/>
+      <w:r>
+        <w:rPr>
+          <w:rFonts w:ascii="Lucida Console" w:hAnsi="Lucida Console" w:cstheme="minorHAnsi"/>
+          <w:sz w:val="22"/>
+          <w:szCs w:val="22"/>
+          <w:highlight w:val="yellow"/>
+        </w:rPr>
+        <w:t xml:space="preserve">”, </w:t>
+      </w:r>
+    </w:p>
+    <w:p>
+      <w:pPr>
+        <w:ind w:firstLine="720"/>
+        <w:rPr>
+          <w:rFonts w:ascii="Lucida Console" w:hAnsi="Lucida Console" w:cstheme="minorHAnsi"/>
+          <w:sz w:val="22"/>
+          <w:szCs w:val="22"/>
+        </w:rPr>
+      </w:pPr>
+      <w:proofErr w:type="spellStart"/>
+      <w:r>
+        <w:rPr>
+          <w:rFonts w:ascii="Lucida Console" w:hAnsi="Lucida Console" w:cstheme="minorHAnsi"/>
+          <w:sz w:val="22"/>
+          <w:szCs w:val="22"/>
+          <w:highlight w:val="yellow"/>
+        </w:rPr>
+        <w:t>removegaps</w:t>
+      </w:r>
+      <w:proofErr w:type="spellEnd"/>
+      <w:r>
+        <w:rPr>
+          <w:rFonts w:ascii="Lucida Console" w:hAnsi="Lucida Console" w:cstheme="minorHAnsi"/>
+          <w:sz w:val="22"/>
+          <w:szCs w:val="22"/>
+          <w:highlight w:val="yellow"/>
+        </w:rPr>
+        <w:t xml:space="preserve"> = FALSE, </w:t>
+      </w:r>
+      <w:proofErr w:type="spellStart"/>
+      <w:r>
+        <w:rPr>
+          <w:rFonts w:ascii="Lucida Console" w:hAnsi="Lucida Console" w:cstheme="minorHAnsi"/>
+          <w:sz w:val="22"/>
+          <w:szCs w:val="22"/>
+          <w:highlight w:val="yellow"/>
+        </w:rPr>
+        <w:t>gapfill</w:t>
+      </w:r>
+      <w:proofErr w:type="spellEnd"/>
+      <w:r>
+        <w:rPr>
+          <w:rFonts w:ascii="Lucida Console" w:hAnsi="Lucida Console" w:cstheme="minorHAnsi"/>
+          <w:sz w:val="22"/>
+          <w:szCs w:val="22"/>
+          <w:highlight w:val="yellow"/>
+        </w:rPr>
+        <w:t xml:space="preserve"> = TRUE, </w:t>
+      </w:r>
+      <w:proofErr w:type="spellStart"/>
+      <w:r>
+        <w:rPr>
+          <w:rFonts w:ascii="Lucida Console" w:hAnsi="Lucida Console" w:cstheme="minorHAnsi"/>
+          <w:sz w:val="22"/>
+          <w:szCs w:val="22"/>
+          <w:highlight w:val="yellow"/>
+        </w:rPr>
+        <w:t>maximumgap</w:t>
+      </w:r>
+      <w:proofErr w:type="spellEnd"/>
+      <w:r>
+        <w:rPr>
+          <w:rFonts w:ascii="Lucida Console" w:hAnsi="Lucida Console" w:cstheme="minorHAnsi"/>
+          <w:sz w:val="22"/>
+          <w:szCs w:val="22"/>
+          <w:highlight w:val="yellow"/>
+        </w:rPr>
+        <w:t xml:space="preserve"> = 30)</w:t>
+      </w:r>
+    </w:p>
+    <w:p>
+      <w:pPr>
+        <w:rPr>
+          <w:rFonts w:asciiTheme="minorHAnsi" w:hAnsiTheme="minorHAnsi" w:cstheme="minorHAnsi"/>
+          <w:color w:val="000000"/>
+          <w:sz w:val="22"/>
+          <w:szCs w:val="22"/>
+        </w:rPr>
+      </w:pPr>
+    </w:p>
+    <w:p>
+      <w:pPr>
+        <w:rPr>
+          <w:rFonts w:asciiTheme="minorHAnsi" w:hAnsiTheme="minorHAnsi" w:cstheme="minorHAnsi"/>
+          <w:i/>
+          <w:iCs/>
+          <w:color w:val="000000"/>
+          <w:sz w:val="22"/>
+          <w:szCs w:val="22"/>
+        </w:rPr>
+      </w:pPr>
+      <w:r>
+        <w:rPr>
+          <w:rFonts w:asciiTheme="minorHAnsi" w:hAnsiTheme="minorHAnsi" w:cstheme="minorHAnsi"/>
+          <w:i/>
+          <w:iCs/>
+          <w:color w:val="000000"/>
+          <w:sz w:val="22"/>
+          <w:szCs w:val="22"/>
+        </w:rPr>
+        <w:t>For calculating summary measures</w:t>
+      </w:r>
+      <w:r>
+        <w:rPr>
+          <w:rFonts w:asciiTheme="minorHAnsi" w:hAnsiTheme="minorHAnsi" w:cstheme="minorHAnsi"/>
+          <w:i/>
+          <w:iCs/>
+          <w:color w:val="000000"/>
+          <w:sz w:val="22"/>
+          <w:szCs w:val="22"/>
+        </w:rPr>
+        <w:t xml:space="preserve"> (page 8)</w:t>
+      </w:r>
+      <w:r>
+        <w:rPr>
+          <w:rFonts w:asciiTheme="minorHAnsi" w:hAnsiTheme="minorHAnsi" w:cstheme="minorHAnsi"/>
+          <w:i/>
+          <w:iCs/>
+          <w:color w:val="000000"/>
+          <w:sz w:val="22"/>
+          <w:szCs w:val="22"/>
+        </w:rPr>
+        <w:t>:</w:t>
+      </w:r>
+    </w:p>
+    <w:p>
+      <w:pPr>
+        <w:rPr>
+          <w:rFonts w:asciiTheme="minorHAnsi" w:hAnsiTheme="minorHAnsi" w:cstheme="minorHAnsi"/>
+          <w:i/>
+          <w:iCs/>
+          <w:color w:val="000000"/>
+          <w:sz w:val="22"/>
+          <w:szCs w:val="22"/>
+        </w:rPr>
+      </w:pPr>
+    </w:p>
+    <w:p>
+      <w:pPr>
+        <w:ind w:firstLine="720"/>
+        <w:rPr>
+          <w:rFonts w:ascii="Lucida Console" w:hAnsi="Lucida Console" w:cstheme="minorHAnsi"/>
+          <w:sz w:val="22"/>
+          <w:szCs w:val="22"/>
+          <w:highlight w:val="yellow"/>
+        </w:rPr>
+      </w:pPr>
+      <w:proofErr w:type="spellStart"/>
+      <w:r>
+        <w:rPr>
+          <w:rFonts w:ascii="Lucida Console" w:hAnsi="Lucida Console" w:cstheme="minorHAnsi"/>
+          <w:sz w:val="22"/>
+          <w:szCs w:val="22"/>
+          <w:highlight w:val="yellow"/>
+        </w:rPr>
+        <w:t>cgmvariables</w:t>
+      </w:r>
+      <w:proofErr w:type="spellEnd"/>
+      <w:r>
+        <w:rPr>
+          <w:rFonts w:ascii="Lucida Console" w:hAnsi="Lucida Console" w:cstheme="minorHAnsi"/>
+          <w:sz w:val="22"/>
+          <w:szCs w:val="22"/>
+          <w:highlight w:val="yellow"/>
+        </w:rPr>
+        <w:t>(“path/to/</w:t>
+      </w:r>
+      <w:proofErr w:type="spellStart"/>
+      <w:r>
+        <w:rPr>
+          <w:rFonts w:ascii="Lucida Console" w:hAnsi="Lucida Console" w:cstheme="minorHAnsi"/>
+          <w:sz w:val="22"/>
+          <w:szCs w:val="22"/>
+          <w:highlight w:val="yellow"/>
+        </w:rPr>
+        <w:t>inputdirectory</w:t>
+      </w:r>
+      <w:proofErr w:type="spellEnd"/>
+      <w:proofErr w:type="gramStart"/>
+      <w:r>
+        <w:rPr>
+          <w:rFonts w:ascii="Lucida Console" w:hAnsi="Lucida Console" w:cstheme="minorHAnsi"/>
+          <w:sz w:val="22"/>
+          <w:szCs w:val="22"/>
+          <w:highlight w:val="yellow"/>
+        </w:rPr>
+        <w:t>”,“</w:t>
+      </w:r>
+      <w:proofErr w:type="gramEnd"/>
+      <w:r>
+        <w:rPr>
+          <w:rFonts w:ascii="Lucida Console" w:hAnsi="Lucida Console" w:cstheme="minorHAnsi"/>
+          <w:sz w:val="22"/>
+          <w:szCs w:val="22"/>
+          <w:highlight w:val="yellow"/>
+        </w:rPr>
+        <w:t>path/to/</w:t>
+      </w:r>
+      <w:proofErr w:type="spellStart"/>
+      <w:r>
+        <w:rPr>
+          <w:rFonts w:ascii="Lucida Console" w:hAnsi="Lucida Console" w:cstheme="minorHAnsi"/>
+          <w:sz w:val="22"/>
+          <w:szCs w:val="22"/>
+          <w:highlight w:val="yellow"/>
+        </w:rPr>
+        <w:t>outputdirectory</w:t>
+      </w:r>
+      <w:proofErr w:type="spellEnd"/>
+      <w:r>
+        <w:rPr>
+          <w:rFonts w:ascii="Lucida Console" w:hAnsi="Lucida Console" w:cstheme="minorHAnsi"/>
+          <w:sz w:val="22"/>
+          <w:szCs w:val="22"/>
+          <w:highlight w:val="yellow"/>
+        </w:rPr>
+        <w:t>”)</w:t>
+      </w:r>
+    </w:p>
+    <w:p>
+      <w:pPr>
+        <w:ind w:firstLine="720"/>
+        <w:rPr>
+          <w:rFonts w:asciiTheme="minorHAnsi" w:hAnsiTheme="minorHAnsi" w:cstheme="minorHAnsi"/>
+          <w:sz w:val="22"/>
+          <w:szCs w:val="22"/>
+          <w:highlight w:val="yellow"/>
+        </w:rPr>
+      </w:pPr>
+    </w:p>
+    <w:p>
+      <w:pPr>
+        <w:ind w:firstLine="720"/>
+        <w:rPr>
+          <w:rFonts w:ascii="Lucida Console" w:hAnsi="Lucida Console" w:cstheme="minorHAnsi"/>
+          <w:sz w:val="22"/>
+          <w:szCs w:val="22"/>
+          <w:highlight w:val="yellow"/>
+        </w:rPr>
+      </w:pPr>
+      <w:proofErr w:type="spellStart"/>
+      <w:proofErr w:type="gramStart"/>
+      <w:r>
+        <w:rPr>
+          <w:rFonts w:ascii="Lucida Console" w:hAnsi="Lucida Console" w:cstheme="minorHAnsi"/>
+          <w:sz w:val="22"/>
+          <w:szCs w:val="22"/>
+          <w:highlight w:val="yellow"/>
+        </w:rPr>
+        <w:t>cgmvariables</w:t>
+      </w:r>
+      <w:proofErr w:type="spellEnd"/>
+      <w:r>
+        <w:rPr>
+          <w:rFonts w:ascii="Lucida Console" w:hAnsi="Lucida Console" w:cstheme="minorHAnsi"/>
+          <w:sz w:val="22"/>
+          <w:szCs w:val="22"/>
+          <w:highlight w:val="yellow"/>
+        </w:rPr>
+        <w:t>(</w:t>
+      </w:r>
+      <w:proofErr w:type="gramEnd"/>
+      <w:r>
+        <w:rPr>
+          <w:rFonts w:ascii="Lucida Console" w:hAnsi="Lucida Console" w:cstheme="minorHAnsi"/>
+          <w:sz w:val="22"/>
+          <w:szCs w:val="22"/>
+          <w:highlight w:val="yellow"/>
+        </w:rPr>
+        <w:t>“path/to/</w:t>
+      </w:r>
+      <w:proofErr w:type="spellStart"/>
+      <w:r>
+        <w:rPr>
+          <w:rFonts w:ascii="Lucida Console" w:hAnsi="Lucida Console" w:cstheme="minorHAnsi"/>
+          <w:sz w:val="22"/>
+          <w:szCs w:val="22"/>
+          <w:highlight w:val="yellow"/>
+        </w:rPr>
+        <w:t>inputdirectory</w:t>
+      </w:r>
+      <w:proofErr w:type="spellEnd"/>
+      <w:r>
+        <w:rPr>
+          <w:rFonts w:ascii="Lucida Console" w:hAnsi="Lucida Console" w:cstheme="minorHAnsi"/>
+          <w:sz w:val="22"/>
+          <w:szCs w:val="22"/>
+          <w:highlight w:val="yellow"/>
+        </w:rPr>
+        <w:t>”, “path/to/</w:t>
+      </w:r>
+      <w:proofErr w:type="spellStart"/>
+      <w:r>
+        <w:rPr>
+          <w:rFonts w:ascii="Lucida Console" w:hAnsi="Lucida Console" w:cstheme="minorHAnsi"/>
+          <w:sz w:val="22"/>
+          <w:szCs w:val="22"/>
+          <w:highlight w:val="yellow"/>
+        </w:rPr>
+        <w:t>outputdirectory</w:t>
+      </w:r>
+      <w:proofErr w:type="spellEnd"/>
+      <w:r>
+        <w:rPr>
+          <w:rFonts w:ascii="Lucida Console" w:hAnsi="Lucida Console" w:cstheme="minorHAnsi"/>
+          <w:sz w:val="22"/>
+          <w:szCs w:val="22"/>
+          <w:highlight w:val="yellow"/>
+        </w:rPr>
+        <w:t xml:space="preserve">”, </w:t>
+      </w:r>
+    </w:p>
+    <w:p>
+      <w:pPr>
+        <w:ind w:firstLine="720"/>
+        <w:rPr>
+          <w:rFonts w:ascii="Lucida Console" w:hAnsi="Lucida Console" w:cstheme="minorHAnsi"/>
+          <w:sz w:val="22"/>
+          <w:szCs w:val="22"/>
+          <w:highlight w:val="yellow"/>
+        </w:rPr>
+      </w:pPr>
+      <w:proofErr w:type="spellStart"/>
+      <w:r>
+        <w:rPr>
+          <w:rFonts w:ascii="Lucida Console" w:hAnsi="Lucida Console" w:cstheme="minorHAnsi"/>
+          <w:sz w:val="22"/>
+          <w:szCs w:val="22"/>
+          <w:highlight w:val="yellow"/>
+        </w:rPr>
+        <w:t>daystart</w:t>
+      </w:r>
+      <w:proofErr w:type="spellEnd"/>
+      <w:r>
+        <w:rPr>
+          <w:rFonts w:ascii="Lucida Console" w:hAnsi="Lucida Console" w:cstheme="minorHAnsi"/>
+          <w:sz w:val="22"/>
+          <w:szCs w:val="22"/>
+          <w:highlight w:val="yellow"/>
+        </w:rPr>
+        <w:t xml:space="preserve"> = 8, </w:t>
+      </w:r>
+      <w:proofErr w:type="spellStart"/>
+      <w:r>
+        <w:rPr>
+          <w:rFonts w:ascii="Lucida Console" w:hAnsi="Lucida Console" w:cstheme="minorHAnsi"/>
+          <w:sz w:val="22"/>
+          <w:szCs w:val="22"/>
+          <w:highlight w:val="yellow"/>
+        </w:rPr>
+        <w:t>dayend</w:t>
+      </w:r>
+      <w:proofErr w:type="spellEnd"/>
+      <w:r>
+        <w:rPr>
+          <w:rFonts w:ascii="Lucida Console" w:hAnsi="Lucida Console" w:cstheme="minorHAnsi"/>
+          <w:sz w:val="22"/>
+          <w:szCs w:val="22"/>
+          <w:highlight w:val="yellow"/>
+        </w:rPr>
+        <w:t xml:space="preserve"> = 23, </w:t>
+      </w:r>
+      <w:proofErr w:type="spellStart"/>
+      <w:r>
+        <w:rPr>
+          <w:rFonts w:ascii="Lucida Console" w:hAnsi="Lucida Console" w:cstheme="minorHAnsi"/>
+          <w:sz w:val="22"/>
+          <w:szCs w:val="22"/>
+          <w:highlight w:val="yellow"/>
+        </w:rPr>
+        <w:t>magedef</w:t>
+      </w:r>
+      <w:proofErr w:type="spellEnd"/>
+      <w:r>
+        <w:rPr>
+          <w:rFonts w:ascii="Lucida Console" w:hAnsi="Lucida Console" w:cstheme="minorHAnsi"/>
+          <w:sz w:val="22"/>
+          <w:szCs w:val="22"/>
+          <w:highlight w:val="yellow"/>
+        </w:rPr>
+        <w:t xml:space="preserve"> = “2sd”)</w:t>
+      </w:r>
+    </w:p>
+    <w:p>
+      <w:pPr>
+        <w:ind w:firstLine="720"/>
+        <w:rPr>
+          <w:rFonts w:asciiTheme="minorHAnsi" w:hAnsiTheme="minorHAnsi" w:cstheme="minorHAnsi"/>
+          <w:sz w:val="22"/>
+          <w:szCs w:val="22"/>
+          <w:highlight w:val="yellow"/>
+        </w:rPr>
+      </w:pPr>
+    </w:p>
+    <w:p>
+      <w:pPr>
+        <w:rPr>
+          <w:rFonts w:asciiTheme="minorHAnsi" w:hAnsiTheme="minorHAnsi" w:cstheme="minorHAnsi"/>
+          <w:color w:val="000000"/>
+          <w:sz w:val="22"/>
+          <w:szCs w:val="22"/>
+        </w:rPr>
+      </w:pPr>
+    </w:p>
+    <w:p>
+      <w:pPr>
+        <w:rPr>
+          <w:rFonts w:asciiTheme="minorHAnsi" w:hAnsiTheme="minorHAnsi" w:cstheme="minorHAnsi"/>
+          <w:i/>
+          <w:iCs/>
+          <w:color w:val="000000"/>
+          <w:sz w:val="22"/>
+          <w:szCs w:val="22"/>
+        </w:rPr>
+      </w:pPr>
+      <w:r>
+        <w:rPr>
+          <w:rFonts w:asciiTheme="minorHAnsi" w:hAnsiTheme="minorHAnsi" w:cstheme="minorHAnsi"/>
+          <w:i/>
+          <w:iCs/>
+          <w:color w:val="000000"/>
+          <w:sz w:val="22"/>
+          <w:szCs w:val="22"/>
+        </w:rPr>
+        <w:t>For generating plots (page 9):</w:t>
+      </w:r>
+    </w:p>
+    <w:p>
+      <w:pPr>
+        <w:rPr>
+          <w:rFonts w:asciiTheme="minorHAnsi" w:hAnsiTheme="minorHAnsi" w:cstheme="minorHAnsi"/>
+          <w:i/>
+          <w:iCs/>
+          <w:color w:val="000000"/>
+          <w:sz w:val="22"/>
+          <w:szCs w:val="22"/>
+        </w:rPr>
+      </w:pPr>
+    </w:p>
+    <w:p>
+      <w:pPr>
+        <w:ind w:left="720"/>
+        <w:rPr>
+          <w:rFonts w:ascii="Lucida Console" w:hAnsi="Lucida Console" w:cstheme="minorHAnsi"/>
+          <w:sz w:val="22"/>
+          <w:szCs w:val="22"/>
+          <w:highlight w:val="yellow"/>
+        </w:rPr>
+      </w:pPr>
+      <w:proofErr w:type="spellStart"/>
+      <w:proofErr w:type="gramStart"/>
+      <w:r>
+        <w:rPr>
+          <w:rFonts w:ascii="Lucida Console" w:hAnsi="Lucida Console" w:cstheme="minorHAnsi"/>
+          <w:sz w:val="22"/>
+          <w:szCs w:val="22"/>
+          <w:highlight w:val="yellow"/>
+        </w:rPr>
+        <w:t>cgmreport</w:t>
+      </w:r>
+      <w:proofErr w:type="spellEnd"/>
+      <w:r>
+        <w:rPr>
+          <w:rFonts w:ascii="Lucida Console" w:hAnsi="Lucida Console" w:cstheme="minorHAnsi"/>
+          <w:sz w:val="22"/>
+          <w:szCs w:val="22"/>
+          <w:highlight w:val="yellow"/>
+        </w:rPr>
+        <w:t>(</w:t>
+      </w:r>
+      <w:proofErr w:type="gramEnd"/>
+      <w:r>
+        <w:rPr>
+          <w:rFonts w:ascii="Lucida Console" w:hAnsi="Lucida Console" w:cstheme="minorHAnsi"/>
+          <w:sz w:val="22"/>
+          <w:szCs w:val="22"/>
+          <w:highlight w:val="yellow"/>
+        </w:rPr>
+        <w:t>“path/to/</w:t>
+      </w:r>
+      <w:proofErr w:type="spellStart"/>
+      <w:r>
+        <w:rPr>
+          <w:rFonts w:ascii="Lucida Console" w:hAnsi="Lucida Console" w:cstheme="minorHAnsi"/>
+          <w:sz w:val="22"/>
+          <w:szCs w:val="22"/>
+          <w:highlight w:val="yellow"/>
+        </w:rPr>
+        <w:t>inputdirectory</w:t>
+      </w:r>
+      <w:proofErr w:type="spellEnd"/>
+      <w:r>
+        <w:rPr>
+          <w:rFonts w:ascii="Lucida Console" w:hAnsi="Lucida Console" w:cstheme="minorHAnsi"/>
+          <w:sz w:val="22"/>
+          <w:szCs w:val="22"/>
+          <w:highlight w:val="yellow"/>
+        </w:rPr>
+        <w:t>”,</w:t>
+      </w:r>
+      <w:r>
+        <w:rPr>
+          <w:rFonts w:ascii="Lucida Console" w:hAnsi="Lucida Console" w:cstheme="minorHAnsi"/>
+          <w:sz w:val="22"/>
+          <w:szCs w:val="22"/>
+          <w:highlight w:val="yellow"/>
+        </w:rPr>
+        <w:t xml:space="preserve"> </w:t>
+      </w:r>
+      <w:r>
+        <w:rPr>
+          <w:rFonts w:ascii="Lucida Console" w:hAnsi="Lucida Console" w:cstheme="minorHAnsi"/>
+          <w:sz w:val="22"/>
+          <w:szCs w:val="22"/>
+          <w:highlight w:val="yellow"/>
+        </w:rPr>
+        <w:t>“path/to/</w:t>
+      </w:r>
+      <w:proofErr w:type="spellStart"/>
+      <w:r>
+        <w:rPr>
+          <w:rFonts w:ascii="Lucida Console" w:hAnsi="Lucida Console" w:cstheme="minorHAnsi"/>
+          <w:sz w:val="22"/>
+          <w:szCs w:val="22"/>
+          <w:highlight w:val="yellow"/>
+        </w:rPr>
+        <w:t>outputdirectory</w:t>
+      </w:r>
+      <w:proofErr w:type="spellEnd"/>
+      <w:r>
+        <w:rPr>
+          <w:rFonts w:ascii="Lucida Console" w:hAnsi="Lucida Console" w:cstheme="minorHAnsi"/>
+          <w:sz w:val="22"/>
+          <w:szCs w:val="22"/>
+          <w:highlight w:val="yellow"/>
+        </w:rPr>
+        <w:t xml:space="preserve">”, </w:t>
+      </w:r>
+      <w:proofErr w:type="spellStart"/>
+      <w:r>
+        <w:rPr>
+          <w:rFonts w:ascii="Lucida Console" w:hAnsi="Lucida Console" w:cstheme="minorHAnsi"/>
+          <w:sz w:val="22"/>
+          <w:szCs w:val="22"/>
+          <w:highlight w:val="yellow"/>
+        </w:rPr>
+        <w:t>yaxis</w:t>
+      </w:r>
+      <w:proofErr w:type="spellEnd"/>
+      <w:r>
+        <w:rPr>
+          <w:rFonts w:ascii="Lucida Console" w:hAnsi="Lucida Console" w:cstheme="minorHAnsi"/>
+          <w:sz w:val="22"/>
+          <w:szCs w:val="22"/>
+          <w:highlight w:val="yellow"/>
+        </w:rPr>
+        <w:t xml:space="preserve"> = c(70,300))</w:t>
       </w:r>
     </w:p>
     <w:p>
@@ -771,6 +1649,86 @@
         </w:rPr>
         <w:br/>
       </w:r>
+    </w:p>
+    <w:p>
+      <w:pPr>
+        <w:rPr>
+          <w:rFonts w:asciiTheme="minorHAnsi" w:hAnsiTheme="minorHAnsi" w:cstheme="minorHAnsi"/>
+          <w:i/>
+          <w:iCs/>
+          <w:sz w:val="22"/>
+          <w:szCs w:val="22"/>
+        </w:rPr>
+      </w:pPr>
+      <w:r>
+        <w:rPr>
+          <w:rFonts w:asciiTheme="minorHAnsi" w:hAnsiTheme="minorHAnsi" w:cstheme="minorHAnsi"/>
+          <w:i/>
+          <w:iCs/>
+          <w:sz w:val="22"/>
+          <w:szCs w:val="22"/>
+        </w:rPr>
+        <w:t>From the abstract:</w:t>
+      </w:r>
+    </w:p>
+    <w:p>
+      <w:pPr>
+        <w:rPr>
+          <w:rFonts w:asciiTheme="minorHAnsi" w:hAnsiTheme="minorHAnsi" w:cstheme="minorHAnsi"/>
+          <w:i/>
+          <w:iCs/>
+          <w:sz w:val="22"/>
+          <w:szCs w:val="22"/>
+        </w:rPr>
+      </w:pPr>
+    </w:p>
+    <w:p>
+      <w:pPr>
+        <w:rPr>
+          <w:rFonts w:asciiTheme="minorHAnsi" w:hAnsiTheme="minorHAnsi" w:cstheme="minorHAnsi"/>
+          <w:sz w:val="22"/>
+          <w:szCs w:val="22"/>
+        </w:rPr>
+      </w:pPr>
+      <w:r>
+        <w:rPr>
+          <w:rFonts w:asciiTheme="minorHAnsi" w:hAnsiTheme="minorHAnsi" w:cstheme="minorHAnsi"/>
+          <w:sz w:val="22"/>
+          <w:szCs w:val="22"/>
+          <w:highlight w:val="yellow"/>
+        </w:rPr>
+        <w:t xml:space="preserve">Accordingly, there is a need for a standardized, free, open-source approach to CGM data management and analysis. A package titled </w:t>
+      </w:r>
+      <w:proofErr w:type="spellStart"/>
+      <w:r>
+        <w:rPr>
+          <w:rFonts w:asciiTheme="minorHAnsi" w:hAnsiTheme="minorHAnsi" w:cstheme="minorHAnsi"/>
+          <w:sz w:val="22"/>
+          <w:szCs w:val="22"/>
+          <w:highlight w:val="yellow"/>
+        </w:rPr>
+        <w:t>cgmanalysis</w:t>
+      </w:r>
+      <w:proofErr w:type="spellEnd"/>
+      <w:r>
+        <w:rPr>
+          <w:rFonts w:asciiTheme="minorHAnsi" w:hAnsiTheme="minorHAnsi" w:cstheme="minorHAnsi"/>
+          <w:sz w:val="22"/>
+          <w:szCs w:val="22"/>
+          <w:highlight w:val="yellow"/>
+        </w:rPr>
+        <w:t xml:space="preserve"> was developed in the free programming language R to provide a rapid, easy, and consistent methodology for CGM data management, summary measure calculation, and descriptive analysis.</w:t>
+      </w:r>
+    </w:p>
+    <w:p>
+      <w:pPr>
+        <w:rPr>
+          <w:rFonts w:asciiTheme="minorHAnsi" w:hAnsiTheme="minorHAnsi" w:cstheme="minorHAnsi"/>
+          <w:color w:val="000000"/>
+          <w:sz w:val="22"/>
+          <w:szCs w:val="22"/>
+        </w:rPr>
+      </w:pPr>
       <w:r>
         <w:rPr>
           <w:rFonts w:asciiTheme="minorHAnsi" w:hAnsiTheme="minorHAnsi" w:cstheme="minorHAnsi"/>
@@ -810,6 +1768,7 @@
           <w:sz w:val="22"/>
           <w:szCs w:val="22"/>
         </w:rPr>
+        <w:lastRenderedPageBreak/>
         <w:t xml:space="preserve">We have clarified that the package is for descriptive analysis </w:t>
       </w:r>
       <w:r>
@@ -832,7 +1791,29 @@
           <w:sz w:val="22"/>
           <w:szCs w:val="22"/>
         </w:rPr>
-        <w:t>only.</w:t>
+        <w:t>only</w:t>
+      </w:r>
+      <w:r>
+        <w:rPr>
+          <w:rFonts w:asciiTheme="minorHAnsi" w:hAnsiTheme="minorHAnsi" w:cstheme="minorHAnsi"/>
+          <w:i/>
+          <w:iCs/>
+          <w:color w:val="000000"/>
+          <w:sz w:val="22"/>
+          <w:szCs w:val="22"/>
+        </w:rPr>
+        <w:t xml:space="preserve"> (please see above comment)</w:t>
+      </w:r>
+      <w:r>
+        <w:rPr>
+          <w:rFonts w:asciiTheme="minorHAnsi" w:hAnsiTheme="minorHAnsi" w:cstheme="minorHAnsi"/>
+          <w:i/>
+          <w:iCs/>
+          <w:color w:val="000000"/>
+          <w:sz w:val="22"/>
+          <w:szCs w:val="22"/>
+        </w:rPr>
+        <w:t>.</w:t>
       </w:r>
       <w:r>
         <w:rPr>
@@ -868,6 +1849,9 @@
       <w:pPr>
         <w:rPr>
           <w:rFonts w:asciiTheme="minorHAnsi" w:hAnsiTheme="minorHAnsi" w:cstheme="minorHAnsi"/>
+          <w:i/>
+          <w:iCs/>
+          <w:color w:val="000000"/>
           <w:sz w:val="22"/>
           <w:szCs w:val="22"/>
         </w:rPr>
@@ -893,6 +1877,333 @@
           <w:szCs w:val="22"/>
         </w:rPr>
         <w:t xml:space="preserve"> </w:t>
+      </w:r>
+    </w:p>
+    <w:p>
+      <w:pPr>
+        <w:rPr>
+          <w:rFonts w:asciiTheme="minorHAnsi" w:hAnsiTheme="minorHAnsi" w:cstheme="minorHAnsi"/>
+          <w:i/>
+          <w:iCs/>
+          <w:color w:val="000000"/>
+          <w:sz w:val="22"/>
+          <w:szCs w:val="22"/>
+        </w:rPr>
+      </w:pPr>
+    </w:p>
+    <w:p>
+      <w:pPr>
+        <w:rPr>
+          <w:rFonts w:asciiTheme="minorHAnsi" w:hAnsiTheme="minorHAnsi" w:cstheme="minorHAnsi"/>
+          <w:i/>
+          <w:iCs/>
+          <w:color w:val="000000"/>
+          <w:sz w:val="22"/>
+          <w:szCs w:val="22"/>
+        </w:rPr>
+      </w:pPr>
+      <w:r>
+        <w:rPr>
+          <w:rFonts w:asciiTheme="minorHAnsi" w:hAnsiTheme="minorHAnsi" w:cstheme="minorHAnsi"/>
+          <w:i/>
+          <w:iCs/>
+          <w:color w:val="000000"/>
+          <w:sz w:val="22"/>
+          <w:szCs w:val="22"/>
+        </w:rPr>
+        <w:t>For running median smoothing:</w:t>
+      </w:r>
+    </w:p>
+    <w:p>
+      <w:pPr>
+        <w:rPr>
+          <w:rFonts w:asciiTheme="minorHAnsi" w:hAnsiTheme="minorHAnsi" w:cstheme="minorHAnsi"/>
+          <w:i/>
+          <w:iCs/>
+          <w:color w:val="000000"/>
+          <w:sz w:val="22"/>
+          <w:szCs w:val="22"/>
+        </w:rPr>
+      </w:pPr>
+    </w:p>
+    <w:p>
+      <w:pPr>
+        <w:rPr>
+          <w:rFonts w:asciiTheme="minorHAnsi" w:hAnsiTheme="minorHAnsi" w:cstheme="minorHAnsi"/>
+          <w:sz w:val="22"/>
+          <w:szCs w:val="22"/>
+        </w:rPr>
+      </w:pPr>
+      <w:r>
+        <w:rPr>
+          <w:rFonts w:asciiTheme="minorHAnsi" w:hAnsiTheme="minorHAnsi" w:cstheme="minorHAnsi"/>
+          <w:sz w:val="22"/>
+          <w:szCs w:val="22"/>
+          <w:highlight w:val="yellow"/>
+        </w:rPr>
+        <w:t xml:space="preserve">Tukey, J.W., </w:t>
+      </w:r>
+      <w:r>
+        <w:rPr>
+          <w:rFonts w:asciiTheme="minorHAnsi" w:hAnsiTheme="minorHAnsi" w:cstheme="minorHAnsi"/>
+          <w:i/>
+          <w:sz w:val="22"/>
+          <w:szCs w:val="22"/>
+          <w:highlight w:val="yellow"/>
+        </w:rPr>
+        <w:t>Exploratory data analysis</w:t>
+      </w:r>
+      <w:r>
+        <w:rPr>
+          <w:rFonts w:asciiTheme="minorHAnsi" w:hAnsiTheme="minorHAnsi" w:cstheme="minorHAnsi"/>
+          <w:sz w:val="22"/>
+          <w:szCs w:val="22"/>
+          <w:highlight w:val="yellow"/>
+        </w:rPr>
+        <w:t>. First edition, [2020 edition]. ed. Pearson modern classic. 2020, Hoboken, New Jersey: Pearson.</w:t>
+      </w:r>
+    </w:p>
+    <w:p>
+      <w:pPr>
+        <w:rPr>
+          <w:rFonts w:asciiTheme="minorHAnsi" w:hAnsiTheme="minorHAnsi" w:cstheme="minorHAnsi"/>
+          <w:sz w:val="22"/>
+          <w:szCs w:val="22"/>
+        </w:rPr>
+      </w:pPr>
+    </w:p>
+    <w:p>
+      <w:pPr>
+        <w:rPr>
+          <w:rFonts w:asciiTheme="minorHAnsi" w:hAnsiTheme="minorHAnsi" w:cstheme="minorHAnsi"/>
+          <w:i/>
+          <w:iCs/>
+          <w:color w:val="000000"/>
+          <w:sz w:val="22"/>
+          <w:szCs w:val="22"/>
+        </w:rPr>
+      </w:pPr>
+      <w:r>
+        <w:rPr>
+          <w:rFonts w:asciiTheme="minorHAnsi" w:hAnsiTheme="minorHAnsi" w:cstheme="minorHAnsi"/>
+          <w:i/>
+          <w:iCs/>
+          <w:color w:val="000000"/>
+          <w:sz w:val="22"/>
+          <w:szCs w:val="22"/>
+        </w:rPr>
+        <w:t>For Loess smoothing:</w:t>
+      </w:r>
+    </w:p>
+    <w:p>
+      <w:pPr>
+        <w:rPr>
+          <w:rFonts w:asciiTheme="minorHAnsi" w:hAnsiTheme="minorHAnsi" w:cstheme="minorHAnsi"/>
+          <w:i/>
+          <w:iCs/>
+          <w:color w:val="000000"/>
+          <w:sz w:val="22"/>
+          <w:szCs w:val="22"/>
+        </w:rPr>
+      </w:pPr>
+    </w:p>
+    <w:p>
+      <w:pPr>
+        <w:rPr>
+          <w:rFonts w:asciiTheme="minorHAnsi" w:hAnsiTheme="minorHAnsi" w:cstheme="minorHAnsi"/>
+          <w:sz w:val="22"/>
+          <w:szCs w:val="22"/>
+        </w:rPr>
+      </w:pPr>
+      <w:r>
+        <w:rPr>
+          <w:rFonts w:asciiTheme="minorHAnsi" w:hAnsiTheme="minorHAnsi" w:cstheme="minorHAnsi"/>
+          <w:sz w:val="22"/>
+          <w:szCs w:val="22"/>
+          <w:highlight w:val="yellow"/>
+        </w:rPr>
+        <w:t xml:space="preserve">Chambers, J.M. and T. Hastie, </w:t>
+      </w:r>
+      <w:r>
+        <w:rPr>
+          <w:rFonts w:asciiTheme="minorHAnsi" w:hAnsiTheme="minorHAnsi" w:cstheme="minorHAnsi"/>
+          <w:i/>
+          <w:sz w:val="22"/>
+          <w:szCs w:val="22"/>
+          <w:highlight w:val="yellow"/>
+        </w:rPr>
+        <w:t>Statistical models in S</w:t>
+      </w:r>
+      <w:r>
+        <w:rPr>
+          <w:rFonts w:asciiTheme="minorHAnsi" w:hAnsiTheme="minorHAnsi" w:cstheme="minorHAnsi"/>
+          <w:sz w:val="22"/>
+          <w:szCs w:val="22"/>
+          <w:highlight w:val="yellow"/>
+        </w:rPr>
+        <w:t>. 1992, Chapman &amp; Hall/CRC: Boca Raton, Fla.</w:t>
+      </w:r>
+    </w:p>
+    <w:p>
+      <w:pPr>
+        <w:rPr>
+          <w:rFonts w:asciiTheme="minorHAnsi" w:hAnsiTheme="minorHAnsi" w:cstheme="minorHAnsi"/>
+          <w:sz w:val="22"/>
+          <w:szCs w:val="22"/>
+        </w:rPr>
+      </w:pPr>
+    </w:p>
+    <w:p>
+      <w:pPr>
+        <w:rPr>
+          <w:rFonts w:asciiTheme="minorHAnsi" w:hAnsiTheme="minorHAnsi" w:cstheme="minorHAnsi"/>
+          <w:sz w:val="22"/>
+          <w:szCs w:val="22"/>
+        </w:rPr>
+      </w:pPr>
+      <w:r>
+        <w:rPr>
+          <w:rFonts w:asciiTheme="minorHAnsi" w:hAnsiTheme="minorHAnsi" w:cstheme="minorHAnsi"/>
+          <w:sz w:val="22"/>
+          <w:szCs w:val="22"/>
+          <w:highlight w:val="yellow"/>
+        </w:rPr>
+        <w:t xml:space="preserve">Wood, S.N., </w:t>
+      </w:r>
+      <w:proofErr w:type="spellStart"/>
+      <w:r>
+        <w:rPr>
+          <w:rFonts w:asciiTheme="minorHAnsi" w:hAnsiTheme="minorHAnsi" w:cstheme="minorHAnsi"/>
+          <w:i/>
+          <w:sz w:val="22"/>
+          <w:szCs w:val="22"/>
+          <w:highlight w:val="yellow"/>
+        </w:rPr>
+        <w:t>mgcv</w:t>
+      </w:r>
+      <w:proofErr w:type="spellEnd"/>
+      <w:r>
+        <w:rPr>
+          <w:rFonts w:asciiTheme="minorHAnsi" w:hAnsiTheme="minorHAnsi" w:cstheme="minorHAnsi"/>
+          <w:i/>
+          <w:sz w:val="22"/>
+          <w:szCs w:val="22"/>
+          <w:highlight w:val="yellow"/>
+        </w:rPr>
+        <w:t>: GAMs and generalized ridge regression for R.</w:t>
+      </w:r>
+      <w:r>
+        <w:rPr>
+          <w:rFonts w:asciiTheme="minorHAnsi" w:hAnsiTheme="minorHAnsi" w:cstheme="minorHAnsi"/>
+          <w:sz w:val="22"/>
+          <w:szCs w:val="22"/>
+          <w:highlight w:val="yellow"/>
+        </w:rPr>
+        <w:t xml:space="preserve"> R news, 2001. </w:t>
+      </w:r>
+      <w:r>
+        <w:rPr>
+          <w:rFonts w:asciiTheme="minorHAnsi" w:hAnsiTheme="minorHAnsi" w:cstheme="minorHAnsi"/>
+          <w:b/>
+          <w:sz w:val="22"/>
+          <w:szCs w:val="22"/>
+          <w:highlight w:val="yellow"/>
+        </w:rPr>
+        <w:t>1</w:t>
+      </w:r>
+      <w:r>
+        <w:rPr>
+          <w:rFonts w:asciiTheme="minorHAnsi" w:hAnsiTheme="minorHAnsi" w:cstheme="minorHAnsi"/>
+          <w:sz w:val="22"/>
+          <w:szCs w:val="22"/>
+          <w:highlight w:val="yellow"/>
+        </w:rPr>
+        <w:t>(2): p. 20-25.</w:t>
+      </w:r>
+    </w:p>
+    <w:p>
+      <w:pPr>
+        <w:rPr>
+          <w:rFonts w:asciiTheme="minorHAnsi" w:hAnsiTheme="minorHAnsi" w:cstheme="minorHAnsi"/>
+          <w:sz w:val="22"/>
+          <w:szCs w:val="22"/>
+        </w:rPr>
+      </w:pPr>
+    </w:p>
+    <w:p>
+      <w:pPr>
+        <w:rPr>
+          <w:rFonts w:asciiTheme="minorHAnsi" w:hAnsiTheme="minorHAnsi" w:cstheme="minorHAnsi"/>
+          <w:sz w:val="22"/>
+          <w:szCs w:val="22"/>
+        </w:rPr>
+      </w:pPr>
+      <w:r>
+        <w:rPr>
+          <w:rFonts w:asciiTheme="minorHAnsi" w:hAnsiTheme="minorHAnsi" w:cstheme="minorHAnsi"/>
+          <w:sz w:val="22"/>
+          <w:szCs w:val="22"/>
+          <w:highlight w:val="yellow"/>
+        </w:rPr>
+        <w:t xml:space="preserve">O'Sullivan, F., B.S. </w:t>
+      </w:r>
+      <w:proofErr w:type="spellStart"/>
+      <w:r>
+        <w:rPr>
+          <w:rFonts w:asciiTheme="minorHAnsi" w:hAnsiTheme="minorHAnsi" w:cstheme="minorHAnsi"/>
+          <w:sz w:val="22"/>
+          <w:szCs w:val="22"/>
+          <w:highlight w:val="yellow"/>
+        </w:rPr>
+        <w:t>Yandell</w:t>
+      </w:r>
+      <w:proofErr w:type="spellEnd"/>
+      <w:r>
+        <w:rPr>
+          <w:rFonts w:asciiTheme="minorHAnsi" w:hAnsiTheme="minorHAnsi" w:cstheme="minorHAnsi"/>
+          <w:sz w:val="22"/>
+          <w:szCs w:val="22"/>
+          <w:highlight w:val="yellow"/>
+        </w:rPr>
+        <w:t xml:space="preserve">, and W.J. Raynor, </w:t>
+      </w:r>
+      <w:r>
+        <w:rPr>
+          <w:rFonts w:asciiTheme="minorHAnsi" w:hAnsiTheme="minorHAnsi" w:cstheme="minorHAnsi"/>
+          <w:i/>
+          <w:sz w:val="22"/>
+          <w:szCs w:val="22"/>
+          <w:highlight w:val="yellow"/>
+        </w:rPr>
+        <w:t>Automatic Smoothing of Regression Functions in Generalized Linear Models.</w:t>
+      </w:r>
+      <w:r>
+        <w:rPr>
+          <w:rFonts w:asciiTheme="minorHAnsi" w:hAnsiTheme="minorHAnsi" w:cstheme="minorHAnsi"/>
+          <w:sz w:val="22"/>
+          <w:szCs w:val="22"/>
+          <w:highlight w:val="yellow"/>
+        </w:rPr>
+        <w:t xml:space="preserve"> Journal of the American Statistical Association, 1986. </w:t>
+      </w:r>
+      <w:r>
+        <w:rPr>
+          <w:rFonts w:asciiTheme="minorHAnsi" w:hAnsiTheme="minorHAnsi" w:cstheme="minorHAnsi"/>
+          <w:b/>
+          <w:sz w:val="22"/>
+          <w:szCs w:val="22"/>
+          <w:highlight w:val="yellow"/>
+        </w:rPr>
+        <w:t>81</w:t>
+      </w:r>
+      <w:r>
+        <w:rPr>
+          <w:rFonts w:asciiTheme="minorHAnsi" w:hAnsiTheme="minorHAnsi" w:cstheme="minorHAnsi"/>
+          <w:sz w:val="22"/>
+          <w:szCs w:val="22"/>
+          <w:highlight w:val="yellow"/>
+        </w:rPr>
+        <w:t>(393): p. 96-103.</w:t>
       </w:r>
       <w:r>
         <w:rPr>
@@ -1017,16 +2328,21 @@
     </w:p>
     <w:p>
       <w:pPr>
-        <w:rPr>
-          <w:rFonts w:asciiTheme="minorHAnsi" w:hAnsiTheme="minorHAnsi" w:cstheme="minorHAnsi"/>
-          <w:color w:val="000000"/>
-          <w:sz w:val="22"/>
-          <w:szCs w:val="22"/>
-        </w:rPr>
-      </w:pPr>
-      <w:r>
-        <w:rPr>
-          <w:rFonts w:asciiTheme="minorHAnsi" w:hAnsiTheme="minorHAnsi" w:cstheme="minorHAnsi"/>
+        <w:pStyle w:val="ListParagraph"/>
+        <w:numPr>
+          <w:ilvl w:val="0"/>
+          <w:numId w:val="5"/>
+        </w:numPr>
+        <w:rPr>
+          <w:rFonts w:cstheme="minorHAnsi"/>
+          <w:color w:val="000000"/>
+          <w:sz w:val="22"/>
+          <w:szCs w:val="22"/>
+        </w:rPr>
+      </w:pPr>
+      <w:r>
+        <w:rPr>
+          <w:rFonts w:cstheme="minorHAnsi"/>
           <w:color w:val="000000"/>
           <w:sz w:val="22"/>
           <w:szCs w:val="22"/>
@@ -1101,16 +2417,21 @@
     </w:p>
     <w:p>
       <w:pPr>
-        <w:rPr>
-          <w:rFonts w:asciiTheme="minorHAnsi" w:hAnsiTheme="minorHAnsi" w:cstheme="minorHAnsi"/>
-          <w:color w:val="000000"/>
-          <w:sz w:val="22"/>
-          <w:szCs w:val="22"/>
-        </w:rPr>
-      </w:pPr>
-      <w:r>
-        <w:rPr>
-          <w:rFonts w:asciiTheme="minorHAnsi" w:hAnsiTheme="minorHAnsi" w:cstheme="minorHAnsi"/>
+        <w:pStyle w:val="ListParagraph"/>
+        <w:numPr>
+          <w:ilvl w:val="0"/>
+          <w:numId w:val="5"/>
+        </w:numPr>
+        <w:rPr>
+          <w:rFonts w:cstheme="minorHAnsi"/>
+          <w:color w:val="000000"/>
+          <w:sz w:val="22"/>
+          <w:szCs w:val="22"/>
+        </w:rPr>
+      </w:pPr>
+      <w:r>
+        <w:rPr>
+          <w:rFonts w:cstheme="minorHAnsi"/>
           <w:color w:val="000000"/>
           <w:sz w:val="22"/>
           <w:szCs w:val="22"/>
@@ -1182,29 +2503,54 @@
         </w:rPr>
         <w:t xml:space="preserve"> </w:t>
       </w:r>
-    </w:p>
-    <w:p>
-      <w:pPr>
-        <w:rPr>
-          <w:rFonts w:asciiTheme="minorHAnsi" w:hAnsiTheme="minorHAnsi" w:cstheme="minorHAnsi"/>
-          <w:color w:val="000000"/>
-          <w:sz w:val="22"/>
-          <w:szCs w:val="22"/>
-        </w:rPr>
-      </w:pPr>
-    </w:p>
-    <w:p>
-      <w:pPr>
-        <w:rPr>
-          <w:rFonts w:asciiTheme="minorHAnsi" w:hAnsiTheme="minorHAnsi" w:cstheme="minorHAnsi"/>
-          <w:color w:val="000000"/>
-          <w:sz w:val="22"/>
-          <w:szCs w:val="22"/>
-        </w:rPr>
-      </w:pPr>
-      <w:r>
-        <w:rPr>
-          <w:rFonts w:asciiTheme="minorHAnsi" w:hAnsiTheme="minorHAnsi" w:cstheme="minorHAnsi"/>
+      <w:r>
+        <w:rPr>
+          <w:rFonts w:asciiTheme="minorHAnsi" w:hAnsiTheme="minorHAnsi" w:cstheme="minorHAnsi"/>
+          <w:i/>
+          <w:iCs/>
+          <w:sz w:val="22"/>
+          <w:szCs w:val="22"/>
+        </w:rPr>
+        <w:t>Please see</w:t>
+      </w:r>
+      <w:r>
+        <w:rPr>
+          <w:rFonts w:asciiTheme="minorHAnsi" w:hAnsiTheme="minorHAnsi" w:cstheme="minorHAnsi"/>
+          <w:i/>
+          <w:iCs/>
+          <w:sz w:val="22"/>
+          <w:szCs w:val="22"/>
+        </w:rPr>
+        <w:t xml:space="preserve"> reviewer comments above.</w:t>
+      </w:r>
+    </w:p>
+    <w:p>
+      <w:pPr>
+        <w:rPr>
+          <w:rFonts w:asciiTheme="minorHAnsi" w:hAnsiTheme="minorHAnsi" w:cstheme="minorHAnsi"/>
+          <w:color w:val="000000"/>
+          <w:sz w:val="22"/>
+          <w:szCs w:val="22"/>
+        </w:rPr>
+      </w:pPr>
+    </w:p>
+    <w:p>
+      <w:pPr>
+        <w:pStyle w:val="ListParagraph"/>
+        <w:numPr>
+          <w:ilvl w:val="0"/>
+          <w:numId w:val="5"/>
+        </w:numPr>
+        <w:rPr>
+          <w:rFonts w:cstheme="minorHAnsi"/>
+          <w:color w:val="000000"/>
+          <w:sz w:val="22"/>
+          <w:szCs w:val="22"/>
+        </w:rPr>
+      </w:pPr>
+      <w:r>
+        <w:rPr>
+          <w:rFonts w:cstheme="minorHAnsi"/>
           <w:color w:val="000000"/>
           <w:sz w:val="22"/>
           <w:szCs w:val="22"/>
@@ -1244,29 +2590,45 @@
         </w:rPr>
         <w:t>We have added some code examples to the manuscript, although not in great detail. More detailed examples are available in the new-user guide on GitHub and in the package documentation.</w:t>
       </w:r>
-    </w:p>
-    <w:p>
-      <w:pPr>
-        <w:rPr>
-          <w:rFonts w:asciiTheme="minorHAnsi" w:hAnsiTheme="minorHAnsi" w:cstheme="minorHAnsi"/>
-          <w:color w:val="000000"/>
-          <w:sz w:val="22"/>
-          <w:szCs w:val="22"/>
-        </w:rPr>
-      </w:pPr>
-    </w:p>
-    <w:p>
-      <w:pPr>
-        <w:rPr>
-          <w:rFonts w:asciiTheme="minorHAnsi" w:hAnsiTheme="minorHAnsi" w:cstheme="minorHAnsi"/>
-          <w:color w:val="000000"/>
-          <w:sz w:val="22"/>
-          <w:szCs w:val="22"/>
-        </w:rPr>
-      </w:pPr>
-      <w:r>
-        <w:rPr>
-          <w:rFonts w:asciiTheme="minorHAnsi" w:hAnsiTheme="minorHAnsi" w:cstheme="minorHAnsi"/>
+      <w:r>
+        <w:rPr>
+          <w:rFonts w:asciiTheme="minorHAnsi" w:hAnsiTheme="minorHAnsi" w:cstheme="minorHAnsi"/>
+          <w:i/>
+          <w:iCs/>
+          <w:color w:val="000000"/>
+          <w:sz w:val="22"/>
+          <w:szCs w:val="22"/>
+        </w:rPr>
+        <w:t xml:space="preserve"> Please see reviewer comments above. </w:t>
+      </w:r>
+    </w:p>
+    <w:p>
+      <w:pPr>
+        <w:rPr>
+          <w:rFonts w:asciiTheme="minorHAnsi" w:hAnsiTheme="minorHAnsi" w:cstheme="minorHAnsi"/>
+          <w:color w:val="000000"/>
+          <w:sz w:val="22"/>
+          <w:szCs w:val="22"/>
+        </w:rPr>
+      </w:pPr>
+    </w:p>
+    <w:p>
+      <w:pPr>
+        <w:pStyle w:val="ListParagraph"/>
+        <w:numPr>
+          <w:ilvl w:val="0"/>
+          <w:numId w:val="5"/>
+        </w:numPr>
+        <w:rPr>
+          <w:rFonts w:cstheme="minorHAnsi"/>
+          <w:color w:val="000000"/>
+          <w:sz w:val="22"/>
+          <w:szCs w:val="22"/>
+        </w:rPr>
+      </w:pPr>
+      <w:r>
+        <w:rPr>
+          <w:rFonts w:cstheme="minorHAnsi"/>
           <w:color w:val="000000"/>
           <w:sz w:val="22"/>
           <w:szCs w:val="22"/>
@@ -1278,6 +2640,16 @@
       <w:pPr>
         <w:rPr>
           <w:rFonts w:asciiTheme="minorHAnsi" w:hAnsiTheme="minorHAnsi" w:cstheme="minorHAnsi"/>
+          <w:color w:val="000000"/>
+          <w:sz w:val="22"/>
+          <w:szCs w:val="22"/>
+        </w:rPr>
+      </w:pPr>
+    </w:p>
+    <w:p>
+      <w:pPr>
+        <w:rPr>
+          <w:rFonts w:asciiTheme="minorHAnsi" w:hAnsiTheme="minorHAnsi" w:cstheme="minorHAnsi"/>
           <w:i/>
           <w:iCs/>
           <w:color w:val="000000"/>
@@ -1309,16 +2681,21 @@
     </w:p>
     <w:p>
       <w:pPr>
-        <w:rPr>
-          <w:rFonts w:asciiTheme="minorHAnsi" w:hAnsiTheme="minorHAnsi" w:cstheme="minorHAnsi"/>
-          <w:color w:val="000000"/>
-          <w:sz w:val="22"/>
-          <w:szCs w:val="22"/>
-        </w:rPr>
-      </w:pPr>
-      <w:r>
-        <w:rPr>
-          <w:rFonts w:asciiTheme="minorHAnsi" w:hAnsiTheme="minorHAnsi" w:cstheme="minorHAnsi"/>
+        <w:pStyle w:val="ListParagraph"/>
+        <w:numPr>
+          <w:ilvl w:val="0"/>
+          <w:numId w:val="5"/>
+        </w:numPr>
+        <w:rPr>
+          <w:rFonts w:cstheme="minorHAnsi"/>
+          <w:color w:val="000000"/>
+          <w:sz w:val="22"/>
+          <w:szCs w:val="22"/>
+        </w:rPr>
+      </w:pPr>
+      <w:r>
+        <w:rPr>
+          <w:rFonts w:cstheme="minorHAnsi"/>
           <w:color w:val="000000"/>
           <w:sz w:val="22"/>
           <w:szCs w:val="22"/>
@@ -1378,30 +2755,59 @@
           <w:sz w:val="22"/>
           <w:szCs w:val="22"/>
         </w:rPr>
-        <w:t xml:space="preserve"> render correctly regardless of operating system. </w:t>
-      </w:r>
-    </w:p>
-    <w:p>
-      <w:pPr>
-        <w:rPr>
-          <w:rFonts w:asciiTheme="minorHAnsi" w:hAnsiTheme="minorHAnsi" w:cstheme="minorHAnsi"/>
-          <w:color w:val="000000"/>
-          <w:sz w:val="22"/>
-          <w:szCs w:val="22"/>
-        </w:rPr>
-      </w:pPr>
-    </w:p>
-    <w:p>
-      <w:pPr>
-        <w:rPr>
-          <w:rFonts w:asciiTheme="minorHAnsi" w:hAnsiTheme="minorHAnsi" w:cstheme="minorHAnsi"/>
-          <w:sz w:val="22"/>
-          <w:szCs w:val="22"/>
-        </w:rPr>
-      </w:pPr>
-      <w:r>
-        <w:rPr>
-          <w:rFonts w:asciiTheme="minorHAnsi" w:hAnsiTheme="minorHAnsi" w:cstheme="minorHAnsi"/>
+        <w:t xml:space="preserve"> render correctly </w:t>
+      </w:r>
+      <w:r>
+        <w:rPr>
+          <w:rFonts w:asciiTheme="minorHAnsi" w:hAnsiTheme="minorHAnsi" w:cstheme="minorHAnsi"/>
+          <w:i/>
+          <w:iCs/>
+          <w:color w:val="000000"/>
+          <w:sz w:val="22"/>
+          <w:szCs w:val="22"/>
+        </w:rPr>
+        <w:t xml:space="preserve">irrespective </w:t>
+      </w:r>
+      <w:r>
+        <w:rPr>
+          <w:rFonts w:asciiTheme="minorHAnsi" w:hAnsiTheme="minorHAnsi" w:cstheme="minorHAnsi"/>
+          <w:i/>
+          <w:iCs/>
+          <w:color w:val="000000"/>
+          <w:sz w:val="22"/>
+          <w:szCs w:val="22"/>
+        </w:rPr>
+        <w:t xml:space="preserve">of operating system. </w:t>
+      </w:r>
+    </w:p>
+    <w:p>
+      <w:pPr>
+        <w:rPr>
+          <w:rFonts w:asciiTheme="minorHAnsi" w:hAnsiTheme="minorHAnsi" w:cstheme="minorHAnsi"/>
+          <w:color w:val="000000"/>
+          <w:sz w:val="22"/>
+          <w:szCs w:val="22"/>
+        </w:rPr>
+      </w:pPr>
+    </w:p>
+    <w:p>
+      <w:pPr>
+        <w:pStyle w:val="ListParagraph"/>
+        <w:numPr>
+          <w:ilvl w:val="0"/>
+          <w:numId w:val="5"/>
+        </w:numPr>
+        <w:rPr>
+          <w:rFonts w:cstheme="minorHAnsi"/>
+          <w:sz w:val="22"/>
+          <w:szCs w:val="22"/>
+        </w:rPr>
+      </w:pPr>
+      <w:bookmarkStart w:id="0" w:name="_GoBack"/>
+      <w:bookmarkEnd w:id="0"/>
+      <w:r>
+        <w:rPr>
+          <w:rFonts w:cstheme="minorHAnsi"/>
           <w:color w:val="000000"/>
           <w:sz w:val="22"/>
           <w:szCs w:val="22"/>
@@ -1463,28 +2869,6 @@
       <w:pPr>
         <w:rPr>
           <w:rFonts w:asciiTheme="minorHAnsi" w:hAnsiTheme="minorHAnsi" w:cstheme="minorHAnsi"/>
-          <w:i/>
-          <w:iCs/>
-          <w:sz w:val="22"/>
-          <w:szCs w:val="22"/>
-        </w:rPr>
-      </w:pPr>
-    </w:p>
-    <w:p>
-      <w:pPr>
-        <w:rPr>
-          <w:rFonts w:asciiTheme="minorHAnsi" w:hAnsiTheme="minorHAnsi" w:cstheme="minorHAnsi"/>
-          <w:i/>
-          <w:iCs/>
-          <w:sz w:val="22"/>
-          <w:szCs w:val="22"/>
-        </w:rPr>
-      </w:pPr>
-    </w:p>
-    <w:p>
-      <w:pPr>
-        <w:rPr>
-          <w:rFonts w:asciiTheme="minorHAnsi" w:hAnsiTheme="minorHAnsi" w:cstheme="minorHAnsi"/>
           <w:sz w:val="22"/>
           <w:szCs w:val="22"/>
         </w:rPr>
@@ -1559,6 +2943,15 @@
           <w:szCs w:val="22"/>
         </w:rPr>
       </w:pPr>
+    </w:p>
+    <w:p>
+      <w:pPr>
+        <w:rPr>
+          <w:rFonts w:asciiTheme="minorHAnsi" w:hAnsiTheme="minorHAnsi" w:cstheme="minorHAnsi"/>
+          <w:sz w:val="22"/>
+          <w:szCs w:val="22"/>
+        </w:rPr>
+      </w:pPr>
       <w:r>
         <w:rPr>
           <w:rFonts w:asciiTheme="minorHAnsi" w:hAnsiTheme="minorHAnsi" w:cstheme="minorHAnsi"/>
@@ -1574,6 +2967,22 @@
           <w:szCs w:val="22"/>
         </w:rPr>
         <w:t xml:space="preserve"> and Laura Pyle</w:t>
+      </w:r>
+      <w:r>
+        <w:rPr>
+          <w:rFonts w:asciiTheme="minorHAnsi" w:hAnsiTheme="minorHAnsi" w:cstheme="minorHAnsi"/>
+          <w:sz w:val="22"/>
+          <w:szCs w:val="22"/>
+        </w:rPr>
+        <w:t xml:space="preserve"> o</w:t>
+      </w:r>
+      <w:r>
+        <w:rPr>
+          <w:rFonts w:asciiTheme="minorHAnsi" w:hAnsiTheme="minorHAnsi" w:cstheme="minorHAnsi"/>
+          <w:sz w:val="22"/>
+          <w:szCs w:val="22"/>
+        </w:rPr>
+        <w:t xml:space="preserve">n behalf of all co-authors. </w:t>
       </w:r>
     </w:p>
     <w:sectPr>
@@ -1587,8 +2996,120 @@
 </file>
 
 <file path=word/numbering.xml><?xml version="1.0" encoding="utf-8"?>
-<w:numbering xmlns:wpc="http://schemas.microsoft.com/office/word/2010/wordprocessingCanvas" xmlns:cx="http://schemas.microsoft.com/office/drawing/2014/chartex" xmlns:cx1="http://schemas.microsoft.com/office/drawing/2015/9/8/chartex" xmlns:mc="http://schemas.openxmlformats.org/markup-compatibility/2006" xmlns:o="urn:schemas-microsoft-com:office:office" xmlns:r="http://schemas.openxmlformats.org/officeDocument/2006/relationships" xmlns:m="http://schemas.openxmlformats.org/officeDocument/2006/math" xmlns:v="urn:schemas-microsoft-com:vml" xmlns:wp14="http://schemas.microsoft.com/office/word/2010/wordprocessingDrawing" xmlns:wp="http://schemas.openxmlformats.org/drawingml/2006/wordprocessingDrawing" xmlns:w10="urn:schemas-microsoft-com:office:word" xmlns:w="http://schemas.openxmlformats.org/wordprocessingml/2006/main" xmlns:w14="http://schemas.microsoft.com/office/word/2010/wordml" xmlns:w15="http://schemas.microsoft.com/office/word/2012/wordml" xmlns:w16se="http://schemas.microsoft.com/office/word/2015/wordml/symex" xmlns:wpg="http://schemas.microsoft.com/office/word/2010/wordprocessingGroup" xmlns:wpi="http://schemas.microsoft.com/office/word/2010/wordprocessingInk" xmlns:wne="http://schemas.microsoft.com/office/word/2006/wordml" xmlns:wps="http://schemas.microsoft.com/office/word/2010/wordprocessingShape" mc:Ignorable="w14 w15 w16se wp14">
+<w:numbering xmlns:wpc="http://schemas.microsoft.com/office/word/2010/wordprocessingCanvas" xmlns:cx="http://schemas.microsoft.com/office/drawing/2014/chartex" xmlns:cx1="http://schemas.microsoft.com/office/drawing/2015/9/8/chartex" xmlns:cx2="http://schemas.microsoft.com/office/drawing/2015/10/21/chartex" xmlns:cx3="http://schemas.microsoft.com/office/drawing/2016/5/9/chartex" xmlns:cx4="http://schemas.microsoft.com/office/drawing/2016/5/10/chartex" xmlns:cx5="http://schemas.microsoft.com/office/drawing/2016/5/11/chartex" xmlns:cx6="http://schemas.microsoft.com/office/drawing/2016/5/12/chartex" xmlns:cx7="http://schemas.microsoft.com/office/drawing/2016/5/13/chartex" xmlns:cx8="http://schemas.microsoft.com/office/drawing/2016/5/14/chartex" xmlns:mc="http://schemas.openxmlformats.org/markup-compatibility/2006" xmlns:aink="http://schemas.microsoft.com/office/drawing/2016/ink" xmlns:am3d="http://schemas.microsoft.com/office/drawing/2017/model3d" xmlns:o="urn:schemas-microsoft-com:office:office" xmlns:r="http://schemas.openxmlformats.org/officeDocument/2006/relationships" xmlns:m="http://schemas.openxmlformats.org/officeDocument/2006/math" xmlns:v="urn:schemas-microsoft-com:vml" xmlns:wp14="http://schemas.microsoft.com/office/word/2010/wordprocessingDrawing" xmlns:wp="http://schemas.openxmlformats.org/drawingml/2006/wordprocessingDrawing" xmlns:w10="urn:schemas-microsoft-com:office:word" xmlns:w="http://schemas.openxmlformats.org/wordprocessingml/2006/main" xmlns:w14="http://schemas.microsoft.com/office/word/2010/wordml" xmlns:w15="http://schemas.microsoft.com/office/word/2012/wordml" xmlns:w16cid="http://schemas.microsoft.com/office/word/2016/wordml/cid" xmlns:w16se="http://schemas.microsoft.com/office/word/2015/wordml/symex" xmlns:wpg="http://schemas.microsoft.com/office/word/2010/wordprocessingGroup" xmlns:wpi="http://schemas.microsoft.com/office/word/2010/wordprocessingInk" xmlns:wne="http://schemas.microsoft.com/office/word/2006/wordml" xmlns:wps="http://schemas.microsoft.com/office/word/2010/wordprocessingShape" mc:Ignorable="w14 w15 w16se w16cid wp14">
   <w:abstractNum w:abstractNumId="0" w15:restartNumberingAfterBreak="0">
+    <w:nsid w:val="07ED513D"/>
+    <w:multiLevelType w:val="hybridMultilevel"/>
+    <w:tmpl w:val="DF62617C"/>
+    <w:lvl w:ilvl="0" w:tplc="7340F4E6">
+      <w:numFmt w:val="bullet"/>
+      <w:lvlText w:val="-"/>
+      <w:lvlJc w:val="left"/>
+      <w:pPr>
+        <w:ind w:left="720" w:hanging="360"/>
+      </w:pPr>
+      <w:rPr>
+        <w:rFonts w:ascii="Calibri" w:eastAsia="Times New Roman" w:hAnsi="Calibri" w:cs="Calibri" w:hint="default"/>
+      </w:rPr>
+    </w:lvl>
+    <w:lvl w:ilvl="1" w:tplc="04090003" w:tentative="1">
+      <w:start w:val="1"/>
+      <w:numFmt w:val="bullet"/>
+      <w:lvlText w:val="o"/>
+      <w:lvlJc w:val="left"/>
+      <w:pPr>
+        <w:ind w:left="1440" w:hanging="360"/>
+      </w:pPr>
+      <w:rPr>
+        <w:rFonts w:ascii="Courier New" w:hAnsi="Courier New" w:hint="default"/>
+      </w:rPr>
+    </w:lvl>
+    <w:lvl w:ilvl="2" w:tplc="04090005" w:tentative="1">
+      <w:start w:val="1"/>
+      <w:numFmt w:val="bullet"/>
+      <w:lvlText w:val=""/>
+      <w:lvlJc w:val="left"/>
+      <w:pPr>
+        <w:ind w:left="2160" w:hanging="360"/>
+      </w:pPr>
+      <w:rPr>
+        <w:rFonts w:ascii="Wingdings" w:hAnsi="Wingdings" w:hint="default"/>
+      </w:rPr>
+    </w:lvl>
+    <w:lvl w:ilvl="3" w:tplc="04090001" w:tentative="1">
+      <w:start w:val="1"/>
+      <w:numFmt w:val="bullet"/>
+      <w:lvlText w:val=""/>
+      <w:lvlJc w:val="left"/>
+      <w:pPr>
+        <w:ind w:left="2880" w:hanging="360"/>
+      </w:pPr>
+      <w:rPr>
+        <w:rFonts w:ascii="Symbol" w:hAnsi="Symbol" w:hint="default"/>
+      </w:rPr>
+    </w:lvl>
+    <w:lvl w:ilvl="4" w:tplc="04090003" w:tentative="1">
+      <w:start w:val="1"/>
+      <w:numFmt w:val="bullet"/>
+      <w:lvlText w:val="o"/>
+      <w:lvlJc w:val="left"/>
+      <w:pPr>
+        <w:ind w:left="3600" w:hanging="360"/>
+      </w:pPr>
+      <w:rPr>
+        <w:rFonts w:ascii="Courier New" w:hAnsi="Courier New" w:hint="default"/>
+      </w:rPr>
+    </w:lvl>
+    <w:lvl w:ilvl="5" w:tplc="04090005" w:tentative="1">
+      <w:start w:val="1"/>
+      <w:numFmt w:val="bullet"/>
+      <w:lvlText w:val=""/>
+      <w:lvlJc w:val="left"/>
+      <w:pPr>
+        <w:ind w:left="4320" w:hanging="360"/>
+      </w:pPr>
+      <w:rPr>
+        <w:rFonts w:ascii="Wingdings" w:hAnsi="Wingdings" w:hint="default"/>
+      </w:rPr>
+    </w:lvl>
+    <w:lvl w:ilvl="6" w:tplc="04090001" w:tentative="1">
+      <w:start w:val="1"/>
+      <w:numFmt w:val="bullet"/>
+      <w:lvlText w:val=""/>
+      <w:lvlJc w:val="left"/>
+      <w:pPr>
+        <w:ind w:left="5040" w:hanging="360"/>
+      </w:pPr>
+      <w:rPr>
+        <w:rFonts w:ascii="Symbol" w:hAnsi="Symbol" w:hint="default"/>
+      </w:rPr>
+    </w:lvl>
+    <w:lvl w:ilvl="7" w:tplc="04090003" w:tentative="1">
+      <w:start w:val="1"/>
+      <w:numFmt w:val="bullet"/>
+      <w:lvlText w:val="o"/>
+      <w:lvlJc w:val="left"/>
+      <w:pPr>
+        <w:ind w:left="5760" w:hanging="360"/>
+      </w:pPr>
+      <w:rPr>
+        <w:rFonts w:ascii="Courier New" w:hAnsi="Courier New" w:hint="default"/>
+      </w:rPr>
+    </w:lvl>
+    <w:lvl w:ilvl="8" w:tplc="04090005" w:tentative="1">
+      <w:start w:val="1"/>
+      <w:numFmt w:val="bullet"/>
+      <w:lvlText w:val=""/>
+      <w:lvlJc w:val="left"/>
+      <w:pPr>
+        <w:ind w:left="6480" w:hanging="360"/>
+      </w:pPr>
+      <w:rPr>
+        <w:rFonts w:ascii="Wingdings" w:hAnsi="Wingdings" w:hint="default"/>
+      </w:rPr>
+    </w:lvl>
+  </w:abstractNum>
+  <w:abstractNum w:abstractNumId="1" w15:restartNumberingAfterBreak="0">
     <w:nsid w:val="125B55D4"/>
     <w:multiLevelType w:val="hybridMultilevel"/>
     <w:tmpl w:val="A61AE778"/>
@@ -1677,7 +3198,7 @@
       </w:pPr>
     </w:lvl>
   </w:abstractNum>
-  <w:abstractNum w:abstractNumId="1" w15:restartNumberingAfterBreak="0">
+  <w:abstractNum w:abstractNumId="2" w15:restartNumberingAfterBreak="0">
     <w:nsid w:val="1F746632"/>
     <w:multiLevelType w:val="hybridMultilevel"/>
     <w:tmpl w:val="4B160692"/>
@@ -1766,7 +3287,7 @@
       </w:pPr>
     </w:lvl>
   </w:abstractNum>
-  <w:abstractNum w:abstractNumId="2" w15:restartNumberingAfterBreak="0">
+  <w:abstractNum w:abstractNumId="3" w15:restartNumberingAfterBreak="0">
     <w:nsid w:val="246A1F81"/>
     <w:multiLevelType w:val="hybridMultilevel"/>
     <w:tmpl w:val="0F90526E"/>
@@ -1855,7 +3376,7 @@
       </w:pPr>
     </w:lvl>
   </w:abstractNum>
-  <w:abstractNum w:abstractNumId="3" w15:restartNumberingAfterBreak="0">
+  <w:abstractNum w:abstractNumId="4" w15:restartNumberingAfterBreak="0">
     <w:nsid w:val="5BE93A22"/>
     <w:multiLevelType w:val="hybridMultilevel"/>
     <w:tmpl w:val="E16C7282"/>
@@ -1945,22 +3466,25 @@
     </w:lvl>
   </w:abstractNum>
   <w:num w:numId="1">
+    <w:abstractNumId w:val="2"/>
+  </w:num>
+  <w:num w:numId="2">
+    <w:abstractNumId w:val="4"/>
+  </w:num>
+  <w:num w:numId="3">
+    <w:abstractNumId w:val="3"/>
+  </w:num>
+  <w:num w:numId="4">
     <w:abstractNumId w:val="1"/>
   </w:num>
-  <w:num w:numId="2">
-    <w:abstractNumId w:val="3"/>
-  </w:num>
-  <w:num w:numId="3">
-    <w:abstractNumId w:val="2"/>
-  </w:num>
-  <w:num w:numId="4">
+  <w:num w:numId="5">
     <w:abstractNumId w:val="0"/>
   </w:num>
 </w:numbering>
 </file>
 
 <file path=word/styles.xml><?xml version="1.0" encoding="utf-8"?>
-<w:styles xmlns:mc="http://schemas.openxmlformats.org/markup-compatibility/2006" xmlns:r="http://schemas.openxmlformats.org/officeDocument/2006/relationships" xmlns:w="http://schemas.openxmlformats.org/wordprocessingml/2006/main" xmlns:w14="http://schemas.microsoft.com/office/word/2010/wordml" xmlns:w15="http://schemas.microsoft.com/office/word/2012/wordml" xmlns:w16se="http://schemas.microsoft.com/office/word/2015/wordml/symex" mc:Ignorable="w14 w15 w16se">
+<w:styles xmlns:mc="http://schemas.openxmlformats.org/markup-compatibility/2006" xmlns:r="http://schemas.openxmlformats.org/officeDocument/2006/relationships" xmlns:w="http://schemas.openxmlformats.org/wordprocessingml/2006/main" xmlns:w14="http://schemas.microsoft.com/office/word/2010/wordml" xmlns:w15="http://schemas.microsoft.com/office/word/2012/wordml" xmlns:w16cid="http://schemas.microsoft.com/office/word/2016/wordml/cid" xmlns:w16se="http://schemas.microsoft.com/office/word/2015/wordml/symex" mc:Ignorable="w14 w15 w16se w16cid">
   <w:docDefaults>
     <w:rPrDefault>
       <w:rPr>
@@ -1972,7 +3496,7 @@
     </w:rPrDefault>
     <w:pPrDefault/>
   </w:docDefaults>
-  <w:latentStyles w:defLockedState="0" w:defUIPriority="99" w:defSemiHidden="0" w:defUnhideWhenUsed="0" w:defQFormat="0" w:count="371">
+  <w:latentStyles w:defLockedState="0" w:defUIPriority="99" w:defSemiHidden="0" w:defUnhideWhenUsed="0" w:defQFormat="0" w:count="377">
     <w:lsdException w:name="Normal" w:uiPriority="0" w:qFormat="1"/>
     <w:lsdException w:name="heading 1" w:uiPriority="9" w:qFormat="1"/>
     <w:lsdException w:name="heading 2" w:semiHidden="1" w:uiPriority="9" w:unhideWhenUsed="1" w:qFormat="1"/>
@@ -2344,6 +3868,12 @@
     <w:lsdException w:name="List Table 5 Dark Accent 6" w:uiPriority="50"/>
     <w:lsdException w:name="List Table 6 Colorful Accent 6" w:uiPriority="51"/>
     <w:lsdException w:name="List Table 7 Colorful Accent 6" w:uiPriority="52"/>
+    <w:lsdException w:name="Mention" w:semiHidden="1" w:unhideWhenUsed="1"/>
+    <w:lsdException w:name="Smart Hyperlink" w:semiHidden="1" w:unhideWhenUsed="1"/>
+    <w:lsdException w:name="Hashtag" w:semiHidden="1" w:unhideWhenUsed="1"/>
+    <w:lsdException w:name="Unresolved Mention" w:semiHidden="1" w:unhideWhenUsed="1"/>
+    <w:lsdException w:name="Smart Link" w:semiHidden="1" w:unhideWhenUsed="1"/>
+    <w:lsdException w:name="Smart Link Error" w:semiHidden="1" w:unhideWhenUsed="1"/>
   </w:latentStyles>
   <w:style w:type="paragraph" w:default="1" w:styleId="Normal">
     <w:name w:val="Normal"/>
@@ -2521,6 +4051,41 @@
     <w:rPr>
       <w:color w:val="954F72" w:themeColor="followedHyperlink"/>
       <w:u w:val="single"/>
+    </w:rPr>
+  </w:style>
+  <w:style w:type="paragraph" w:styleId="PlainText">
+    <w:name w:val="Plain Text"/>
+    <w:basedOn w:val="Normal"/>
+    <w:link w:val="PlainTextChar"/>
+    <w:uiPriority w:val="99"/>
+    <w:unhideWhenUsed/>
+    <w:rsid w:val="00446F2C"/>
+    <w:rPr>
+      <w:rFonts w:ascii="Calibri" w:eastAsiaTheme="minorHAnsi" w:hAnsi="Calibri" w:cstheme="minorBidi"/>
+      <w:sz w:val="22"/>
+      <w:szCs w:val="21"/>
+    </w:rPr>
+  </w:style>
+  <w:style w:type="character" w:customStyle="1" w:styleId="PlainTextChar">
+    <w:name w:val="Plain Text Char"/>
+    <w:basedOn w:val="DefaultParagraphFont"/>
+    <w:link w:val="PlainText"/>
+    <w:uiPriority w:val="99"/>
+    <w:rsid w:val="00446F2C"/>
+    <w:rPr>
+      <w:rFonts w:ascii="Calibri" w:hAnsi="Calibri"/>
+      <w:sz w:val="22"/>
+      <w:szCs w:val="21"/>
+    </w:rPr>
+  </w:style>
+  <w:style w:type="paragraph" w:styleId="Revision">
+    <w:name w:val="Revision"/>
+    <w:hidden/>
+    <w:uiPriority w:val="99"/>
+    <w:semiHidden/>
+    <w:rsid w:val="00CE4570"/>
+    <w:rPr>
+      <w:rFonts w:ascii="Times New Roman" w:eastAsia="Times New Roman" w:hAnsi="Times New Roman" w:cs="Times New Roman"/>
     </w:rPr>
   </w:style>
 </w:styles>
@@ -2826,7 +4391,7 @@
 </file>
 
 <file path=customXml/itemProps1.xml><?xml version="1.0" encoding="utf-8"?>
-<ds:datastoreItem xmlns:ds="http://schemas.openxmlformats.org/officeDocument/2006/customXml" ds:itemID="{AF18C024-9281-440C-ABC4-CCACAC9CE072}">
+<ds:datastoreItem xmlns:ds="http://schemas.openxmlformats.org/officeDocument/2006/customXml" ds:itemID="{89E038B3-7E5B-4B4B-9D86-38B695DC7EC1}">
   <ds:schemaRefs>
     <ds:schemaRef ds:uri="http://schemas.openxmlformats.org/officeDocument/2006/bibliography"/>
   </ds:schemaRefs>

</xml_diff>

<commit_message>
Final minor edits, created clean copy of manuscript
</commit_message>
<xml_diff>
--- a/CGM Code/R Functions Paper/PLOS One/Revision #1/Response to Reviewers.docx
+++ b/CGM Code/R Functions Paper/PLOS One/Revision #1/Response to Reviewers.docx
@@ -1,6 +1,6 @@
 
 <file path=word/document.xml><?xml version="1.0" encoding="utf-8"?>
-<w:document xmlns:wpc="http://schemas.microsoft.com/office/word/2010/wordprocessingCanvas" xmlns:cx="http://schemas.microsoft.com/office/drawing/2014/chartex" xmlns:cx1="http://schemas.microsoft.com/office/drawing/2015/9/8/chartex" xmlns:cx2="http://schemas.microsoft.com/office/drawing/2015/10/21/chartex" xmlns:cx3="http://schemas.microsoft.com/office/drawing/2016/5/9/chartex" xmlns:cx4="http://schemas.microsoft.com/office/drawing/2016/5/10/chartex" xmlns:cx5="http://schemas.microsoft.com/office/drawing/2016/5/11/chartex" xmlns:cx6="http://schemas.microsoft.com/office/drawing/2016/5/12/chartex" xmlns:cx7="http://schemas.microsoft.com/office/drawing/2016/5/13/chartex" xmlns:cx8="http://schemas.microsoft.com/office/drawing/2016/5/14/chartex" xmlns:mc="http://schemas.openxmlformats.org/markup-compatibility/2006" xmlns:aink="http://schemas.microsoft.com/office/drawing/2016/ink" xmlns:am3d="http://schemas.microsoft.com/office/drawing/2017/model3d" xmlns:o="urn:schemas-microsoft-com:office:office" xmlns:r="http://schemas.openxmlformats.org/officeDocument/2006/relationships" xmlns:m="http://schemas.openxmlformats.org/officeDocument/2006/math" xmlns:v="urn:schemas-microsoft-com:vml" xmlns:wp14="http://schemas.microsoft.com/office/word/2010/wordprocessingDrawing" xmlns:wp="http://schemas.openxmlformats.org/drawingml/2006/wordprocessingDrawing" xmlns:w10="urn:schemas-microsoft-com:office:word" xmlns:w="http://schemas.openxmlformats.org/wordprocessingml/2006/main" xmlns:w14="http://schemas.microsoft.com/office/word/2010/wordml" xmlns:w15="http://schemas.microsoft.com/office/word/2012/wordml" xmlns:w16cid="http://schemas.microsoft.com/office/word/2016/wordml/cid" xmlns:w16se="http://schemas.microsoft.com/office/word/2015/wordml/symex" xmlns:wpg="http://schemas.microsoft.com/office/word/2010/wordprocessingGroup" xmlns:wpi="http://schemas.microsoft.com/office/word/2010/wordprocessingInk" xmlns:wne="http://schemas.microsoft.com/office/word/2006/wordml" xmlns:wps="http://schemas.microsoft.com/office/word/2010/wordprocessingShape" mc:Ignorable="w14 w15 w16se w16cid wp14">
+<w:document xmlns:wpc="http://schemas.microsoft.com/office/word/2010/wordprocessingCanvas" xmlns:cx="http://schemas.microsoft.com/office/drawing/2014/chartex" xmlns:cx1="http://schemas.microsoft.com/office/drawing/2015/9/8/chartex" xmlns:mc="http://schemas.openxmlformats.org/markup-compatibility/2006" xmlns:o="urn:schemas-microsoft-com:office:office" xmlns:r="http://schemas.openxmlformats.org/officeDocument/2006/relationships" xmlns:m="http://schemas.openxmlformats.org/officeDocument/2006/math" xmlns:v="urn:schemas-microsoft-com:vml" xmlns:wp14="http://schemas.microsoft.com/office/word/2010/wordprocessingDrawing" xmlns:wp="http://schemas.openxmlformats.org/drawingml/2006/wordprocessingDrawing" xmlns:w10="urn:schemas-microsoft-com:office:word" xmlns:w="http://schemas.openxmlformats.org/wordprocessingml/2006/main" xmlns:w14="http://schemas.microsoft.com/office/word/2010/wordml" xmlns:w15="http://schemas.microsoft.com/office/word/2012/wordml" xmlns:w16se="http://schemas.microsoft.com/office/word/2015/wordml/symex" xmlns:wpg="http://schemas.microsoft.com/office/word/2010/wordprocessingGroup" xmlns:wpi="http://schemas.microsoft.com/office/word/2010/wordprocessingInk" xmlns:wne="http://schemas.microsoft.com/office/word/2006/wordml" xmlns:wps="http://schemas.microsoft.com/office/word/2010/wordprocessingShape" mc:Ignorable="w14 w15 w16se wp14">
   <w:body>
     <w:p>
       <w:pPr>
@@ -249,7 +249,7 @@
           <w:szCs w:val="22"/>
         </w:rPr>
         <w:br/>
-        <w:t xml:space="preserve">2. The authors should consider comparing the functionalities provided by existing proprietary software for CGM visualization and analyses (such as iPro 2, </w:t>
+        <w:t xml:space="preserve">2. The authors should consider comparing the functionalities provided by existing proprietary software for CGM visualization and analyses (such as </w:t>
       </w:r>
       <w:proofErr w:type="spellStart"/>
       <w:r>
@@ -259,6 +259,26 @@
           <w:sz w:val="22"/>
           <w:szCs w:val="22"/>
         </w:rPr>
+        <w:t>iPro</w:t>
+      </w:r>
+      <w:proofErr w:type="spellEnd"/>
+      <w:r>
+        <w:rPr>
+          <w:rFonts w:asciiTheme="minorHAnsi" w:hAnsiTheme="minorHAnsi" w:cstheme="minorHAnsi"/>
+          <w:color w:val="000000"/>
+          <w:sz w:val="22"/>
+          <w:szCs w:val="22"/>
+        </w:rPr>
+        <w:t xml:space="preserve"> 2, </w:t>
+      </w:r>
+      <w:proofErr w:type="spellStart"/>
+      <w:r>
+        <w:rPr>
+          <w:rFonts w:asciiTheme="minorHAnsi" w:hAnsiTheme="minorHAnsi" w:cstheme="minorHAnsi"/>
+          <w:color w:val="000000"/>
+          <w:sz w:val="22"/>
+          <w:szCs w:val="22"/>
+        </w:rPr>
         <w:t>Carelink</w:t>
       </w:r>
       <w:proofErr w:type="spellEnd"/>
@@ -269,7 +289,27 @@
           <w:sz w:val="22"/>
           <w:szCs w:val="22"/>
         </w:rPr>
-        <w:t xml:space="preserve"> 670G, Dexcom, </w:t>
+        <w:t xml:space="preserve"> 670G, </w:t>
+      </w:r>
+      <w:proofErr w:type="spellStart"/>
+      <w:r>
+        <w:rPr>
+          <w:rFonts w:asciiTheme="minorHAnsi" w:hAnsiTheme="minorHAnsi" w:cstheme="minorHAnsi"/>
+          <w:color w:val="000000"/>
+          <w:sz w:val="22"/>
+          <w:szCs w:val="22"/>
+        </w:rPr>
+        <w:t>Dexcom</w:t>
+      </w:r>
+      <w:proofErr w:type="spellEnd"/>
+      <w:r>
+        <w:rPr>
+          <w:rFonts w:asciiTheme="minorHAnsi" w:hAnsiTheme="minorHAnsi" w:cstheme="minorHAnsi"/>
+          <w:color w:val="000000"/>
+          <w:sz w:val="22"/>
+          <w:szCs w:val="22"/>
+        </w:rPr>
+        <w:t xml:space="preserve">, </w:t>
       </w:r>
       <w:proofErr w:type="spellStart"/>
       <w:r>
@@ -1159,6 +1199,7 @@
         </w:rPr>
       </w:pPr>
       <w:proofErr w:type="spellStart"/>
+      <w:proofErr w:type="gramStart"/>
       <w:r>
         <w:rPr>
           <w:rFonts w:ascii="Lucida Console" w:hAnsi="Lucida Console" w:cstheme="minorHAnsi"/>
@@ -1176,7 +1217,17 @@
           <w:szCs w:val="22"/>
           <w:highlight w:val="yellow"/>
         </w:rPr>
-        <w:t>(“path/to/</w:t>
+        <w:t>(</w:t>
+      </w:r>
+      <w:proofErr w:type="gramEnd"/>
+      <w:r>
+        <w:rPr>
+          <w:rFonts w:ascii="Lucida Console" w:hAnsi="Lucida Console" w:cstheme="minorHAnsi"/>
+          <w:sz w:val="22"/>
+          <w:szCs w:val="22"/>
+          <w:highlight w:val="yellow"/>
+        </w:rPr>
+        <w:t>“path/to/</w:t>
       </w:r>
       <w:proofErr w:type="spellStart"/>
       <w:r>
@@ -1189,25 +1240,14 @@
         <w:t>inputdirectory</w:t>
       </w:r>
       <w:proofErr w:type="spellEnd"/>
-      <w:proofErr w:type="gramStart"/>
-      <w:r>
-        <w:rPr>
-          <w:rFonts w:ascii="Lucida Console" w:hAnsi="Lucida Console" w:cstheme="minorHAnsi"/>
-          <w:sz w:val="22"/>
-          <w:szCs w:val="22"/>
-          <w:highlight w:val="yellow"/>
-        </w:rPr>
-        <w:t>”,“</w:t>
-      </w:r>
-      <w:proofErr w:type="gramEnd"/>
-      <w:r>
-        <w:rPr>
-          <w:rFonts w:ascii="Lucida Console" w:hAnsi="Lucida Console" w:cstheme="minorHAnsi"/>
-          <w:sz w:val="22"/>
-          <w:szCs w:val="22"/>
-          <w:highlight w:val="yellow"/>
-        </w:rPr>
-        <w:t>path/to/</w:t>
+      <w:r>
+        <w:rPr>
+          <w:rFonts w:ascii="Lucida Console" w:hAnsi="Lucida Console" w:cstheme="minorHAnsi"/>
+          <w:sz w:val="22"/>
+          <w:szCs w:val="22"/>
+          <w:highlight w:val="yellow"/>
+        </w:rPr>
+        <w:t>”,“path/to/</w:t>
       </w:r>
       <w:proofErr w:type="spellStart"/>
       <w:r>
@@ -2165,7 +2205,27 @@
           <w:szCs w:val="22"/>
           <w:highlight w:val="yellow"/>
         </w:rPr>
-        <w:t xml:space="preserve">, and W.J. Raynor, </w:t>
+        <w:t xml:space="preserve">, and W.J. </w:t>
+      </w:r>
+      <w:proofErr w:type="spellStart"/>
+      <w:r>
+        <w:rPr>
+          <w:rFonts w:asciiTheme="minorHAnsi" w:hAnsiTheme="minorHAnsi" w:cstheme="minorHAnsi"/>
+          <w:sz w:val="22"/>
+          <w:szCs w:val="22"/>
+          <w:highlight w:val="yellow"/>
+        </w:rPr>
+        <w:t>Raynor</w:t>
+      </w:r>
+      <w:proofErr w:type="spellEnd"/>
+      <w:r>
+        <w:rPr>
+          <w:rFonts w:asciiTheme="minorHAnsi" w:hAnsiTheme="minorHAnsi" w:cstheme="minorHAnsi"/>
+          <w:sz w:val="22"/>
+          <w:szCs w:val="22"/>
+          <w:highlight w:val="yellow"/>
+        </w:rPr>
+        <w:t xml:space="preserve">, </w:t>
       </w:r>
       <w:r>
         <w:rPr>
@@ -2267,15 +2327,6 @@
       <w:pPr>
         <w:rPr>
           <w:rFonts w:asciiTheme="minorHAnsi" w:hAnsiTheme="minorHAnsi" w:cstheme="minorHAnsi"/>
-          <w:sz w:val="22"/>
-          <w:szCs w:val="22"/>
-        </w:rPr>
-      </w:pPr>
-    </w:p>
-    <w:p>
-      <w:pPr>
-        <w:rPr>
-          <w:rFonts w:asciiTheme="minorHAnsi" w:hAnsiTheme="minorHAnsi" w:cstheme="minorHAnsi"/>
           <w:b/>
           <w:bCs/>
           <w:color w:val="000000"/>
@@ -2283,6 +2334,16 @@
           <w:szCs w:val="22"/>
         </w:rPr>
       </w:pPr>
+    </w:p>
+    <w:p>
+      <w:pPr>
+        <w:rPr>
+          <w:rFonts w:asciiTheme="minorHAnsi" w:hAnsiTheme="minorHAnsi" w:cstheme="minorHAnsi"/>
+          <w:color w:val="000000"/>
+          <w:sz w:val="22"/>
+          <w:szCs w:val="22"/>
+        </w:rPr>
+      </w:pPr>
       <w:r>
         <w:rPr>
           <w:rFonts w:asciiTheme="minorHAnsi" w:hAnsiTheme="minorHAnsi" w:cstheme="minorHAnsi"/>
@@ -2292,28 +2353,6 @@
           <w:sz w:val="22"/>
           <w:szCs w:val="22"/>
         </w:rPr>
-        <w:br w:type="page"/>
-      </w:r>
-    </w:p>
-    <w:p>
-      <w:pPr>
-        <w:rPr>
-          <w:rFonts w:asciiTheme="minorHAnsi" w:hAnsiTheme="minorHAnsi" w:cstheme="minorHAnsi"/>
-          <w:color w:val="000000"/>
-          <w:sz w:val="22"/>
-          <w:szCs w:val="22"/>
-        </w:rPr>
-      </w:pPr>
-      <w:r>
-        <w:rPr>
-          <w:rFonts w:asciiTheme="minorHAnsi" w:hAnsiTheme="minorHAnsi" w:cstheme="minorHAnsi"/>
-          <w:b/>
-          <w:bCs/>
-          <w:color w:val="000000"/>
-          <w:sz w:val="22"/>
-          <w:szCs w:val="22"/>
-        </w:rPr>
-        <w:lastRenderedPageBreak/>
         <w:t>Editor:</w:t>
       </w:r>
       <w:r>
@@ -2803,171 +2842,179 @@
           <w:szCs w:val="22"/>
         </w:rPr>
       </w:pPr>
+      <w:r>
+        <w:rPr>
+          <w:rFonts w:cstheme="minorHAnsi"/>
+          <w:color w:val="000000"/>
+          <w:sz w:val="22"/>
+          <w:szCs w:val="22"/>
+        </w:rPr>
+        <w:t>Please disregard comments about placement of figure legends, scale of the figures and comparisons of functionality in the discussion (see comment about making purpose clearer).  Also, Font size/type varies from figure to figure and needs to be standardized.</w:t>
+      </w:r>
+    </w:p>
+    <w:p>
+      <w:pPr>
+        <w:rPr>
+          <w:rFonts w:asciiTheme="minorHAnsi" w:hAnsiTheme="minorHAnsi" w:cstheme="minorHAnsi"/>
+          <w:sz w:val="22"/>
+          <w:szCs w:val="22"/>
+        </w:rPr>
+      </w:pPr>
+    </w:p>
+    <w:p>
+      <w:pPr>
+        <w:rPr>
+          <w:rFonts w:asciiTheme="minorHAnsi" w:hAnsiTheme="minorHAnsi" w:cstheme="minorHAnsi"/>
+          <w:i/>
+          <w:iCs/>
+          <w:sz w:val="22"/>
+          <w:szCs w:val="22"/>
+        </w:rPr>
+      </w:pPr>
+      <w:r>
+        <w:rPr>
+          <w:rFonts w:asciiTheme="minorHAnsi" w:hAnsiTheme="minorHAnsi" w:cstheme="minorHAnsi"/>
+          <w:i/>
+          <w:iCs/>
+          <w:sz w:val="22"/>
+          <w:szCs w:val="22"/>
+        </w:rPr>
+        <w:t>We are</w:t>
+      </w:r>
+      <w:r>
+        <w:rPr>
+          <w:rFonts w:asciiTheme="minorHAnsi" w:hAnsiTheme="minorHAnsi" w:cstheme="minorHAnsi"/>
+          <w:i/>
+          <w:iCs/>
+          <w:sz w:val="22"/>
+          <w:szCs w:val="22"/>
+        </w:rPr>
+        <w:t xml:space="preserve"> unfortunately</w:t>
+      </w:r>
+      <w:r>
+        <w:rPr>
+          <w:rFonts w:asciiTheme="minorHAnsi" w:hAnsiTheme="minorHAnsi" w:cstheme="minorHAnsi"/>
+          <w:i/>
+          <w:iCs/>
+          <w:sz w:val="22"/>
+          <w:szCs w:val="22"/>
+        </w:rPr>
+        <w:t xml:space="preserve"> unable to standardize font size and type for all figures. Font size and type are the same for all figures generated by our package, but we are not able to change the proprietary software fonts or alter our package’s output to match them. </w:t>
+      </w:r>
+    </w:p>
+    <w:p>
+      <w:pPr>
+        <w:rPr>
+          <w:rFonts w:asciiTheme="minorHAnsi" w:hAnsiTheme="minorHAnsi" w:cstheme="minorHAnsi"/>
+          <w:sz w:val="22"/>
+          <w:szCs w:val="22"/>
+        </w:rPr>
+      </w:pPr>
+    </w:p>
+    <w:p>
+      <w:pPr>
+        <w:rPr>
+          <w:rFonts w:asciiTheme="minorHAnsi" w:hAnsiTheme="minorHAnsi" w:cstheme="minorHAnsi"/>
+          <w:sz w:val="22"/>
+          <w:szCs w:val="22"/>
+        </w:rPr>
+      </w:pPr>
+    </w:p>
+    <w:p>
+      <w:pPr>
+        <w:rPr>
+          <w:rFonts w:asciiTheme="minorHAnsi" w:hAnsiTheme="minorHAnsi" w:cstheme="minorHAnsi"/>
+          <w:sz w:val="22"/>
+          <w:szCs w:val="22"/>
+        </w:rPr>
+      </w:pPr>
+    </w:p>
+    <w:p>
+      <w:pPr>
+        <w:rPr>
+          <w:rFonts w:asciiTheme="minorHAnsi" w:hAnsiTheme="minorHAnsi" w:cstheme="minorHAnsi"/>
+          <w:sz w:val="22"/>
+          <w:szCs w:val="22"/>
+        </w:rPr>
+      </w:pPr>
+      <w:r>
+        <w:rPr>
+          <w:rFonts w:asciiTheme="minorHAnsi" w:hAnsiTheme="minorHAnsi" w:cstheme="minorHAnsi"/>
+          <w:sz w:val="22"/>
+          <w:szCs w:val="22"/>
+        </w:rPr>
+        <w:t>We appreciate the helpful comments and the opportunity to submit our revised manuscript. Thank you also for the great time and care the reviewers and editor have put into this review.</w:t>
+      </w:r>
+    </w:p>
+    <w:p>
+      <w:pPr>
+        <w:rPr>
+          <w:rFonts w:asciiTheme="minorHAnsi" w:hAnsiTheme="minorHAnsi" w:cstheme="minorHAnsi"/>
+          <w:sz w:val="22"/>
+          <w:szCs w:val="22"/>
+        </w:rPr>
+      </w:pPr>
+    </w:p>
+    <w:p>
+      <w:pPr>
+        <w:rPr>
+          <w:rFonts w:asciiTheme="minorHAnsi" w:hAnsiTheme="minorHAnsi" w:cstheme="minorHAnsi"/>
+          <w:sz w:val="22"/>
+          <w:szCs w:val="22"/>
+        </w:rPr>
+      </w:pPr>
+      <w:r>
+        <w:rPr>
+          <w:rFonts w:asciiTheme="minorHAnsi" w:hAnsiTheme="minorHAnsi" w:cstheme="minorHAnsi"/>
+          <w:sz w:val="22"/>
+          <w:szCs w:val="22"/>
+        </w:rPr>
+        <w:t>Sincerely,</w:t>
+      </w:r>
+    </w:p>
+    <w:p>
+      <w:pPr>
+        <w:rPr>
+          <w:rFonts w:asciiTheme="minorHAnsi" w:hAnsiTheme="minorHAnsi" w:cstheme="minorHAnsi"/>
+          <w:sz w:val="22"/>
+          <w:szCs w:val="22"/>
+        </w:rPr>
+      </w:pPr>
+    </w:p>
+    <w:p>
+      <w:pPr>
+        <w:rPr>
+          <w:rFonts w:asciiTheme="minorHAnsi" w:hAnsiTheme="minorHAnsi" w:cstheme="minorHAnsi"/>
+          <w:sz w:val="22"/>
+          <w:szCs w:val="22"/>
+        </w:rPr>
+      </w:pPr>
+      <w:r>
+        <w:rPr>
+          <w:rFonts w:asciiTheme="minorHAnsi" w:hAnsiTheme="minorHAnsi" w:cstheme="minorHAnsi"/>
+          <w:sz w:val="22"/>
+          <w:szCs w:val="22"/>
+        </w:rPr>
+        <w:t>Tim Vigers</w:t>
+      </w:r>
+      <w:r>
+        <w:rPr>
+          <w:rFonts w:asciiTheme="minorHAnsi" w:hAnsiTheme="minorHAnsi" w:cstheme="minorHAnsi"/>
+          <w:sz w:val="22"/>
+          <w:szCs w:val="22"/>
+        </w:rPr>
+        <w:t xml:space="preserve"> and Laura Pyle</w:t>
+      </w:r>
+      <w:r>
+        <w:rPr>
+          <w:rFonts w:asciiTheme="minorHAnsi" w:hAnsiTheme="minorHAnsi" w:cstheme="minorHAnsi"/>
+          <w:sz w:val="22"/>
+          <w:szCs w:val="22"/>
+        </w:rPr>
+        <w:t>,</w:t>
+      </w:r>
       <w:bookmarkStart w:id="0" w:name="_GoBack"/>
       <w:bookmarkEnd w:id="0"/>
-      <w:r>
-        <w:rPr>
-          <w:rFonts w:cstheme="minorHAnsi"/>
-          <w:color w:val="000000"/>
-          <w:sz w:val="22"/>
-          <w:szCs w:val="22"/>
-        </w:rPr>
-        <w:t>Please disregard comments about placement of figure legends, scale of the figures and comparisons of functionality in the discussion (see comment about making purpose clearer).  Also, Font size/type varies from figure to figure and needs to be standardized.</w:t>
-      </w:r>
-    </w:p>
-    <w:p>
-      <w:pPr>
-        <w:rPr>
-          <w:rFonts w:asciiTheme="minorHAnsi" w:hAnsiTheme="minorHAnsi" w:cstheme="minorHAnsi"/>
-          <w:sz w:val="22"/>
-          <w:szCs w:val="22"/>
-        </w:rPr>
-      </w:pPr>
-    </w:p>
-    <w:p>
-      <w:pPr>
-        <w:rPr>
-          <w:rFonts w:asciiTheme="minorHAnsi" w:hAnsiTheme="minorHAnsi" w:cstheme="minorHAnsi"/>
-          <w:i/>
-          <w:iCs/>
-          <w:sz w:val="22"/>
-          <w:szCs w:val="22"/>
-        </w:rPr>
-      </w:pPr>
-      <w:r>
-        <w:rPr>
-          <w:rFonts w:asciiTheme="minorHAnsi" w:hAnsiTheme="minorHAnsi" w:cstheme="minorHAnsi"/>
-          <w:i/>
-          <w:iCs/>
-          <w:sz w:val="22"/>
-          <w:szCs w:val="22"/>
-        </w:rPr>
-        <w:t>We are</w:t>
-      </w:r>
-      <w:r>
-        <w:rPr>
-          <w:rFonts w:asciiTheme="minorHAnsi" w:hAnsiTheme="minorHAnsi" w:cstheme="minorHAnsi"/>
-          <w:i/>
-          <w:iCs/>
-          <w:sz w:val="22"/>
-          <w:szCs w:val="22"/>
-        </w:rPr>
-        <w:t xml:space="preserve"> unfortunately</w:t>
-      </w:r>
-      <w:r>
-        <w:rPr>
-          <w:rFonts w:asciiTheme="minorHAnsi" w:hAnsiTheme="minorHAnsi" w:cstheme="minorHAnsi"/>
-          <w:i/>
-          <w:iCs/>
-          <w:sz w:val="22"/>
-          <w:szCs w:val="22"/>
-        </w:rPr>
-        <w:t xml:space="preserve"> unable to standardize font size and type for all figures. Font size and type are the same for all figures generated by our package, but we are not able to change the proprietary software fonts or alter our package’s output to match them. </w:t>
-      </w:r>
-    </w:p>
-    <w:p>
-      <w:pPr>
-        <w:rPr>
-          <w:rFonts w:asciiTheme="minorHAnsi" w:hAnsiTheme="minorHAnsi" w:cstheme="minorHAnsi"/>
-          <w:sz w:val="22"/>
-          <w:szCs w:val="22"/>
-        </w:rPr>
-      </w:pPr>
-    </w:p>
-    <w:p>
-      <w:pPr>
-        <w:rPr>
-          <w:rFonts w:asciiTheme="minorHAnsi" w:hAnsiTheme="minorHAnsi" w:cstheme="minorHAnsi"/>
-          <w:sz w:val="22"/>
-          <w:szCs w:val="22"/>
-        </w:rPr>
-      </w:pPr>
-    </w:p>
-    <w:p>
-      <w:pPr>
-        <w:rPr>
-          <w:rFonts w:asciiTheme="minorHAnsi" w:hAnsiTheme="minorHAnsi" w:cstheme="minorHAnsi"/>
-          <w:sz w:val="22"/>
-          <w:szCs w:val="22"/>
-        </w:rPr>
-      </w:pPr>
-    </w:p>
-    <w:p>
-      <w:pPr>
-        <w:rPr>
-          <w:rFonts w:asciiTheme="minorHAnsi" w:hAnsiTheme="minorHAnsi" w:cstheme="minorHAnsi"/>
-          <w:sz w:val="22"/>
-          <w:szCs w:val="22"/>
-        </w:rPr>
-      </w:pPr>
-      <w:r>
-        <w:rPr>
-          <w:rFonts w:asciiTheme="minorHAnsi" w:hAnsiTheme="minorHAnsi" w:cstheme="minorHAnsi"/>
-          <w:sz w:val="22"/>
-          <w:szCs w:val="22"/>
-        </w:rPr>
-        <w:t>We appreciate the helpful comments and the opportunity to submit our revised manuscript. Thank you also for the great time and care the reviewers and editor have put into this review.</w:t>
-      </w:r>
-    </w:p>
-    <w:p>
-      <w:pPr>
-        <w:rPr>
-          <w:rFonts w:asciiTheme="minorHAnsi" w:hAnsiTheme="minorHAnsi" w:cstheme="minorHAnsi"/>
-          <w:sz w:val="22"/>
-          <w:szCs w:val="22"/>
-        </w:rPr>
-      </w:pPr>
-    </w:p>
-    <w:p>
-      <w:pPr>
-        <w:rPr>
-          <w:rFonts w:asciiTheme="minorHAnsi" w:hAnsiTheme="minorHAnsi" w:cstheme="minorHAnsi"/>
-          <w:sz w:val="22"/>
-          <w:szCs w:val="22"/>
-        </w:rPr>
-      </w:pPr>
-      <w:r>
-        <w:rPr>
-          <w:rFonts w:asciiTheme="minorHAnsi" w:hAnsiTheme="minorHAnsi" w:cstheme="minorHAnsi"/>
-          <w:sz w:val="22"/>
-          <w:szCs w:val="22"/>
-        </w:rPr>
-        <w:t>Sincerely,</w:t>
-      </w:r>
-    </w:p>
-    <w:p>
-      <w:pPr>
-        <w:rPr>
-          <w:rFonts w:asciiTheme="minorHAnsi" w:hAnsiTheme="minorHAnsi" w:cstheme="minorHAnsi"/>
-          <w:sz w:val="22"/>
-          <w:szCs w:val="22"/>
-        </w:rPr>
-      </w:pPr>
-    </w:p>
-    <w:p>
-      <w:pPr>
-        <w:rPr>
-          <w:rFonts w:asciiTheme="minorHAnsi" w:hAnsiTheme="minorHAnsi" w:cstheme="minorHAnsi"/>
-          <w:sz w:val="22"/>
-          <w:szCs w:val="22"/>
-        </w:rPr>
-      </w:pPr>
-      <w:r>
-        <w:rPr>
-          <w:rFonts w:asciiTheme="minorHAnsi" w:hAnsiTheme="minorHAnsi" w:cstheme="minorHAnsi"/>
-          <w:sz w:val="22"/>
-          <w:szCs w:val="22"/>
-        </w:rPr>
-        <w:t>Tim Vigers</w:t>
-      </w:r>
-      <w:r>
-        <w:rPr>
-          <w:rFonts w:asciiTheme="minorHAnsi" w:hAnsiTheme="minorHAnsi" w:cstheme="minorHAnsi"/>
-          <w:sz w:val="22"/>
-          <w:szCs w:val="22"/>
-        </w:rPr>
-        <w:t xml:space="preserve"> and Laura Pyle</w:t>
-      </w:r>
       <w:r>
         <w:rPr>
           <w:rFonts w:asciiTheme="minorHAnsi" w:hAnsiTheme="minorHAnsi" w:cstheme="minorHAnsi"/>
@@ -2996,7 +3043,7 @@
 </file>
 
 <file path=word/numbering.xml><?xml version="1.0" encoding="utf-8"?>
-<w:numbering xmlns:wpc="http://schemas.microsoft.com/office/word/2010/wordprocessingCanvas" xmlns:cx="http://schemas.microsoft.com/office/drawing/2014/chartex" xmlns:cx1="http://schemas.microsoft.com/office/drawing/2015/9/8/chartex" xmlns:cx2="http://schemas.microsoft.com/office/drawing/2015/10/21/chartex" xmlns:cx3="http://schemas.microsoft.com/office/drawing/2016/5/9/chartex" xmlns:cx4="http://schemas.microsoft.com/office/drawing/2016/5/10/chartex" xmlns:cx5="http://schemas.microsoft.com/office/drawing/2016/5/11/chartex" xmlns:cx6="http://schemas.microsoft.com/office/drawing/2016/5/12/chartex" xmlns:cx7="http://schemas.microsoft.com/office/drawing/2016/5/13/chartex" xmlns:cx8="http://schemas.microsoft.com/office/drawing/2016/5/14/chartex" xmlns:mc="http://schemas.openxmlformats.org/markup-compatibility/2006" xmlns:aink="http://schemas.microsoft.com/office/drawing/2016/ink" xmlns:am3d="http://schemas.microsoft.com/office/drawing/2017/model3d" xmlns:o="urn:schemas-microsoft-com:office:office" xmlns:r="http://schemas.openxmlformats.org/officeDocument/2006/relationships" xmlns:m="http://schemas.openxmlformats.org/officeDocument/2006/math" xmlns:v="urn:schemas-microsoft-com:vml" xmlns:wp14="http://schemas.microsoft.com/office/word/2010/wordprocessingDrawing" xmlns:wp="http://schemas.openxmlformats.org/drawingml/2006/wordprocessingDrawing" xmlns:w10="urn:schemas-microsoft-com:office:word" xmlns:w="http://schemas.openxmlformats.org/wordprocessingml/2006/main" xmlns:w14="http://schemas.microsoft.com/office/word/2010/wordml" xmlns:w15="http://schemas.microsoft.com/office/word/2012/wordml" xmlns:w16cid="http://schemas.microsoft.com/office/word/2016/wordml/cid" xmlns:w16se="http://schemas.microsoft.com/office/word/2015/wordml/symex" xmlns:wpg="http://schemas.microsoft.com/office/word/2010/wordprocessingGroup" xmlns:wpi="http://schemas.microsoft.com/office/word/2010/wordprocessingInk" xmlns:wne="http://schemas.microsoft.com/office/word/2006/wordml" xmlns:wps="http://schemas.microsoft.com/office/word/2010/wordprocessingShape" mc:Ignorable="w14 w15 w16se w16cid wp14">
+<w:numbering xmlns:wpc="http://schemas.microsoft.com/office/word/2010/wordprocessingCanvas" xmlns:cx="http://schemas.microsoft.com/office/drawing/2014/chartex" xmlns:cx1="http://schemas.microsoft.com/office/drawing/2015/9/8/chartex" xmlns:mc="http://schemas.openxmlformats.org/markup-compatibility/2006" xmlns:o="urn:schemas-microsoft-com:office:office" xmlns:r="http://schemas.openxmlformats.org/officeDocument/2006/relationships" xmlns:m="http://schemas.openxmlformats.org/officeDocument/2006/math" xmlns:v="urn:schemas-microsoft-com:vml" xmlns:wp14="http://schemas.microsoft.com/office/word/2010/wordprocessingDrawing" xmlns:wp="http://schemas.openxmlformats.org/drawingml/2006/wordprocessingDrawing" xmlns:w10="urn:schemas-microsoft-com:office:word" xmlns:w="http://schemas.openxmlformats.org/wordprocessingml/2006/main" xmlns:w14="http://schemas.microsoft.com/office/word/2010/wordml" xmlns:w15="http://schemas.microsoft.com/office/word/2012/wordml" xmlns:w16se="http://schemas.microsoft.com/office/word/2015/wordml/symex" xmlns:wpg="http://schemas.microsoft.com/office/word/2010/wordprocessingGroup" xmlns:wpi="http://schemas.microsoft.com/office/word/2010/wordprocessingInk" xmlns:wne="http://schemas.microsoft.com/office/word/2006/wordml" xmlns:wps="http://schemas.microsoft.com/office/word/2010/wordprocessingShape" mc:Ignorable="w14 w15 w16se wp14">
   <w:abstractNum w:abstractNumId="0" w15:restartNumberingAfterBreak="0">
     <w:nsid w:val="07ED513D"/>
     <w:multiLevelType w:val="hybridMultilevel"/>
@@ -3484,7 +3531,7 @@
 </file>
 
 <file path=word/styles.xml><?xml version="1.0" encoding="utf-8"?>
-<w:styles xmlns:mc="http://schemas.openxmlformats.org/markup-compatibility/2006" xmlns:r="http://schemas.openxmlformats.org/officeDocument/2006/relationships" xmlns:w="http://schemas.openxmlformats.org/wordprocessingml/2006/main" xmlns:w14="http://schemas.microsoft.com/office/word/2010/wordml" xmlns:w15="http://schemas.microsoft.com/office/word/2012/wordml" xmlns:w16cid="http://schemas.microsoft.com/office/word/2016/wordml/cid" xmlns:w16se="http://schemas.microsoft.com/office/word/2015/wordml/symex" mc:Ignorable="w14 w15 w16se w16cid">
+<w:styles xmlns:mc="http://schemas.openxmlformats.org/markup-compatibility/2006" xmlns:r="http://schemas.openxmlformats.org/officeDocument/2006/relationships" xmlns:w="http://schemas.openxmlformats.org/wordprocessingml/2006/main" xmlns:w14="http://schemas.microsoft.com/office/word/2010/wordml" xmlns:w15="http://schemas.microsoft.com/office/word/2012/wordml" xmlns:w16se="http://schemas.microsoft.com/office/word/2015/wordml/symex" mc:Ignorable="w14 w15 w16se">
   <w:docDefaults>
     <w:rPrDefault>
       <w:rPr>
@@ -3496,7 +3543,7 @@
     </w:rPrDefault>
     <w:pPrDefault/>
   </w:docDefaults>
-  <w:latentStyles w:defLockedState="0" w:defUIPriority="99" w:defSemiHidden="0" w:defUnhideWhenUsed="0" w:defQFormat="0" w:count="377">
+  <w:latentStyles w:defLockedState="0" w:defUIPriority="99" w:defSemiHidden="0" w:defUnhideWhenUsed="0" w:defQFormat="0" w:count="371">
     <w:lsdException w:name="Normal" w:uiPriority="0" w:qFormat="1"/>
     <w:lsdException w:name="heading 1" w:uiPriority="9" w:qFormat="1"/>
     <w:lsdException w:name="heading 2" w:semiHidden="1" w:uiPriority="9" w:unhideWhenUsed="1" w:qFormat="1"/>
@@ -3868,12 +3915,6 @@
     <w:lsdException w:name="List Table 5 Dark Accent 6" w:uiPriority="50"/>
     <w:lsdException w:name="List Table 6 Colorful Accent 6" w:uiPriority="51"/>
     <w:lsdException w:name="List Table 7 Colorful Accent 6" w:uiPriority="52"/>
-    <w:lsdException w:name="Mention" w:semiHidden="1" w:unhideWhenUsed="1"/>
-    <w:lsdException w:name="Smart Hyperlink" w:semiHidden="1" w:unhideWhenUsed="1"/>
-    <w:lsdException w:name="Hashtag" w:semiHidden="1" w:unhideWhenUsed="1"/>
-    <w:lsdException w:name="Unresolved Mention" w:semiHidden="1" w:unhideWhenUsed="1"/>
-    <w:lsdException w:name="Smart Link" w:semiHidden="1" w:unhideWhenUsed="1"/>
-    <w:lsdException w:name="Smart Link Error" w:semiHidden="1" w:unhideWhenUsed="1"/>
   </w:latentStyles>
   <w:style w:type="paragraph" w:default="1" w:styleId="Normal">
     <w:name w:val="Normal"/>
@@ -4391,7 +4432,7 @@
 </file>
 
 <file path=customXml/itemProps1.xml><?xml version="1.0" encoding="utf-8"?>
-<ds:datastoreItem xmlns:ds="http://schemas.openxmlformats.org/officeDocument/2006/customXml" ds:itemID="{89E038B3-7E5B-4B4B-9D86-38B695DC7EC1}">
+<ds:datastoreItem xmlns:ds="http://schemas.openxmlformats.org/officeDocument/2006/customXml" ds:itemID="{66FB05D1-0A87-4A61-8A5E-726A9E948D11}">
   <ds:schemaRefs>
     <ds:schemaRef ds:uri="http://schemas.openxmlformats.org/officeDocument/2006/bibliography"/>
   </ds:schemaRefs>

</xml_diff>

<commit_message>
One more tiny fix
</commit_message>
<xml_diff>
--- a/CGM Code/R Functions Paper/PLOS One/Revision #1/Response to Reviewers.docx
+++ b/CGM Code/R Functions Paper/PLOS One/Revision #1/Response to Reviewers.docx
@@ -58,7 +58,16 @@
           <w:rFonts w:asciiTheme="minorHAnsi" w:hAnsiTheme="minorHAnsi" w:cstheme="minorHAnsi"/>
           <w:szCs w:val="22"/>
         </w:rPr>
-        <w:t xml:space="preserve">We want to thank the Reviewers and Editorial staff for their helpful comments and the opportunity to revise our manuscript.  We respond to the critiques below in a point-by-point fashion and include text from the revised manuscript highlighted in italic yellow.  </w:t>
+        <w:t xml:space="preserve">We want to thank the Reviewers and Editorial staff for their helpful comments and the opportunity to revise our manuscript.  We respond to the critiques below in a point-by-point fashion and include text from the revised manuscript highlighted in </w:t>
+      </w:r>
+      <w:bookmarkStart w:id="0" w:name="_GoBack"/>
+      <w:bookmarkEnd w:id="0"/>
+      <w:r>
+        <w:rPr>
+          <w:rFonts w:asciiTheme="minorHAnsi" w:hAnsiTheme="minorHAnsi" w:cstheme="minorHAnsi"/>
+          <w:szCs w:val="22"/>
+        </w:rPr>
+        <w:t xml:space="preserve">yellow.  </w:t>
       </w:r>
     </w:p>
     <w:p>
@@ -3013,8 +3022,6 @@
         </w:rPr>
         <w:t>,</w:t>
       </w:r>
-      <w:bookmarkStart w:id="0" w:name="_GoBack"/>
-      <w:bookmarkEnd w:id="0"/>
       <w:r>
         <w:rPr>
           <w:rFonts w:asciiTheme="minorHAnsi" w:hAnsiTheme="minorHAnsi" w:cstheme="minorHAnsi"/>
@@ -4432,7 +4439,7 @@
 </file>
 
 <file path=customXml/itemProps1.xml><?xml version="1.0" encoding="utf-8"?>
-<ds:datastoreItem xmlns:ds="http://schemas.openxmlformats.org/officeDocument/2006/customXml" ds:itemID="{66FB05D1-0A87-4A61-8A5E-726A9E948D11}">
+<ds:datastoreItem xmlns:ds="http://schemas.openxmlformats.org/officeDocument/2006/customXml" ds:itemID="{24B607DC-FA08-4EA9-8475-13F5B7582F63}">
   <ds:schemaRefs>
     <ds:schemaRef ds:uri="http://schemas.openxmlformats.org/officeDocument/2006/bibliography"/>
   </ds:schemaRefs>

</xml_diff>